<commit_message>
analyzed smother any data
</commit_message>
<xml_diff>
--- a/manuscript/GriffithsetalFIGURESANDTABLES.docx
+++ b/manuscript/GriffithsetalFIGURESANDTABLES.docx
@@ -363,7 +363,7 @@
               </wp:anchor>
             </w:drawing>
           </mc:Choice>
-          <mc:Fallback xmlns:dgm="http://schemas.openxmlformats.org/drawingml/2006/diagram" xmlns:lc="http://schemas.openxmlformats.org/drawingml/2006/lockedCanvas" xmlns:c="http://schemas.openxmlformats.org/drawingml/2006/chart" xmlns:pic="http://schemas.openxmlformats.org/drawingml/2006/picture" xmlns:a="http://schemas.openxmlformats.org/drawingml/2006/main" xmlns:sl="http://schemas.openxmlformats.org/schemaLibrary/2006/main">
+          <mc:Fallback xmlns:sl="http://schemas.openxmlformats.org/schemaLibrary/2006/main" xmlns:a="http://schemas.openxmlformats.org/drawingml/2006/main" xmlns:pic="http://schemas.openxmlformats.org/drawingml/2006/picture" xmlns:c="http://schemas.openxmlformats.org/drawingml/2006/chart" xmlns:lc="http://schemas.openxmlformats.org/drawingml/2006/lockedCanvas" xmlns:dgm="http://schemas.openxmlformats.org/drawingml/2006/diagram">
             <w:drawing>
               <wp:anchor allowOverlap="1" behindDoc="0" distB="0" distT="0" distL="114300" distR="114300" hidden="0" layoutInCell="1" locked="0" relativeHeight="0" simplePos="0">
                 <wp:simplePos x="0" y="0"/>
@@ -1821,7 +1821,6 @@
         </w:rPr>
         <w:t xml:space="preserve">C) </w:t>
       </w:r>
-      <w:commentRangeStart w:id="2"/>
       <w:proofErr w:type="spellStart"/>
       <w:r>
         <w:rPr>
@@ -1856,22 +1855,7 @@
           <w:sz w:val="24"/>
           <w:szCs w:val="24"/>
         </w:rPr>
-        <w:t xml:space="preserve"> biomass</w:t>
-      </w:r>
-      <w:commentRangeEnd w:id="2"/>
-      <w:r>
-        <w:rPr>
-          <w:rStyle w:val="CommentReference"/>
-        </w:rPr>
-        <w:commentReference w:id="2"/>
-      </w:r>
-      <w:r>
-        <w:rPr>
-          <w:rFonts w:ascii="Times New Roman" w:eastAsia="Times New Roman" w:hAnsi="Times New Roman" w:cs="Times New Roman"/>
-          <w:sz w:val="24"/>
-          <w:szCs w:val="24"/>
-        </w:rPr>
-        <w:t xml:space="preserve"> at edge </w:t>
+        <w:t xml:space="preserve"> biomass at edge </w:t>
       </w:r>
       <w:proofErr w:type="spellStart"/>
       <w:r>
@@ -1959,8 +1943,6 @@
           <w:szCs w:val="24"/>
         </w:rPr>
       </w:pPr>
-      <w:bookmarkStart w:id="3" w:name="_GoBack"/>
-      <w:bookmarkEnd w:id="3"/>
       <w:r>
         <w:rPr>
           <w:rFonts w:ascii="Times New Roman" w:eastAsia="Times New Roman" w:hAnsi="Times New Roman" w:cs="Times New Roman"/>
@@ -2030,10 +2012,10 @@
           <w:szCs w:val="24"/>
         </w:rPr>
         <w:drawing>
-          <wp:inline distT="0" distB="0" distL="0" distR="0" wp14:anchorId="06ADCBC4" wp14:editId="19142DE8">
-            <wp:extent cx="2286000" cy="2286000"/>
-            <wp:effectExtent l="0" t="0" r="0" b="0"/>
-            <wp:docPr id="1" name="Picture 1"/>
+          <wp:inline distT="0" distB="0" distL="0" distR="0" wp14:anchorId="78EB8588" wp14:editId="0914EE85">
+            <wp:extent cx="2628900" cy="2628900"/>
+            <wp:effectExtent l="0" t="0" r="12700" b="12700"/>
+            <wp:docPr id="7" name="Picture 7"/>
             <wp:cNvGraphicFramePr>
               <a:graphicFrameLocks xmlns:a="http://schemas.openxmlformats.org/drawingml/2006/main" noChangeAspect="1"/>
             </wp:cNvGraphicFramePr>
@@ -2059,7 +2041,7 @@
                   <pic:spPr>
                     <a:xfrm>
                       <a:off x="0" y="0"/>
-                      <a:ext cx="2286000" cy="2286000"/>
+                      <a:ext cx="2628900" cy="2628900"/>
                     </a:xfrm>
                     <a:prstGeom prst="rect">
                       <a:avLst/>
@@ -2081,6 +2063,20 @@
           <w:szCs w:val="24"/>
         </w:rPr>
       </w:pPr>
+      <w:bookmarkStart w:id="2" w:name="_GoBack"/>
+      <w:bookmarkEnd w:id="2"/>
+    </w:p>
+    <w:p>
+      <w:pPr>
+        <w:pStyle w:val="normal0"/>
+        <w:widowControl w:val="0"/>
+        <w:spacing w:after="160" w:line="259" w:lineRule="auto"/>
+        <w:rPr>
+          <w:rFonts w:ascii="Times New Roman" w:eastAsia="Times New Roman" w:hAnsi="Times New Roman" w:cs="Times New Roman"/>
+          <w:sz w:val="24"/>
+          <w:szCs w:val="24"/>
+        </w:rPr>
+      </w:pPr>
       <w:r>
         <w:rPr>
           <w:rFonts w:ascii="Times New Roman" w:eastAsia="Times New Roman" w:hAnsi="Times New Roman" w:cs="Times New Roman"/>
@@ -2088,6 +2084,535 @@
           <w:sz w:val="24"/>
           <w:szCs w:val="24"/>
         </w:rPr>
+        <w:t xml:space="preserve">Figure </w:t>
+      </w:r>
+      <w:r>
+        <w:rPr>
+          <w:rFonts w:ascii="Times New Roman" w:eastAsia="Times New Roman" w:hAnsi="Times New Roman" w:cs="Times New Roman"/>
+          <w:b/>
+          <w:sz w:val="24"/>
+          <w:szCs w:val="24"/>
+        </w:rPr>
+        <w:t>2</w:t>
+      </w:r>
+      <w:r>
+        <w:rPr>
+          <w:rFonts w:ascii="Times New Roman" w:eastAsia="Times New Roman" w:hAnsi="Times New Roman" w:cs="Times New Roman"/>
+          <w:b/>
+          <w:sz w:val="24"/>
+          <w:szCs w:val="24"/>
+        </w:rPr>
+        <w:t>.</w:t>
+      </w:r>
+      <w:r>
+        <w:rPr>
+          <w:rFonts w:ascii="Times New Roman" w:eastAsia="Times New Roman" w:hAnsi="Times New Roman" w:cs="Times New Roman"/>
+          <w:sz w:val="24"/>
+          <w:szCs w:val="24"/>
+        </w:rPr>
+        <w:t xml:space="preserve"> </w:t>
+      </w:r>
+      <w:r>
+        <w:rPr>
+          <w:rFonts w:ascii="Times New Roman" w:eastAsia="Times New Roman" w:hAnsi="Times New Roman" w:cs="Times New Roman"/>
+          <w:sz w:val="24"/>
+          <w:szCs w:val="24"/>
+        </w:rPr>
+        <w:t xml:space="preserve">Conditions at the two experimental transplant sites (WF and </w:t>
+      </w:r>
+      <w:commentRangeStart w:id="3"/>
+      <w:r>
+        <w:rPr>
+          <w:rFonts w:ascii="Times New Roman" w:eastAsia="Times New Roman" w:hAnsi="Times New Roman" w:cs="Times New Roman"/>
+          <w:sz w:val="24"/>
+          <w:szCs w:val="24"/>
+        </w:rPr>
+        <w:t>IA</w:t>
+      </w:r>
+      <w:commentRangeEnd w:id="3"/>
+      <w:r>
+        <w:rPr>
+          <w:rStyle w:val="CommentReference"/>
+        </w:rPr>
+        <w:commentReference w:id="3"/>
+      </w:r>
+      <w:r>
+        <w:rPr>
+          <w:rFonts w:ascii="Times New Roman" w:eastAsia="Times New Roman" w:hAnsi="Times New Roman" w:cs="Times New Roman"/>
+          <w:sz w:val="24"/>
+          <w:szCs w:val="24"/>
+        </w:rPr>
+        <w:t xml:space="preserve">) before the experiment. </w:t>
+      </w:r>
+      <w:r>
+        <w:rPr>
+          <w:rFonts w:ascii="Times New Roman" w:eastAsia="Times New Roman" w:hAnsi="Times New Roman" w:cs="Times New Roman"/>
+          <w:sz w:val="24"/>
+          <w:szCs w:val="24"/>
+        </w:rPr>
+        <w:t>For six replicate samples of 0.0625 m</w:t>
+      </w:r>
+      <w:r>
+        <w:rPr>
+          <w:rFonts w:ascii="Times New Roman" w:eastAsia="Times New Roman" w:hAnsi="Times New Roman" w:cs="Times New Roman"/>
+          <w:sz w:val="24"/>
+          <w:szCs w:val="24"/>
+          <w:vertAlign w:val="superscript"/>
+        </w:rPr>
+        <w:t>2</w:t>
+      </w:r>
+      <w:r>
+        <w:rPr>
+          <w:rFonts w:ascii="Times New Roman" w:eastAsia="Times New Roman" w:hAnsi="Times New Roman" w:cs="Times New Roman"/>
+          <w:sz w:val="24"/>
+          <w:szCs w:val="24"/>
+        </w:rPr>
+        <w:t xml:space="preserve"> of </w:t>
+      </w:r>
+      <w:proofErr w:type="spellStart"/>
+      <w:r>
+        <w:rPr>
+          <w:rFonts w:ascii="Times New Roman" w:eastAsia="Times New Roman" w:hAnsi="Times New Roman" w:cs="Times New Roman"/>
+          <w:sz w:val="24"/>
+          <w:szCs w:val="24"/>
+        </w:rPr>
+        <w:t>seagrass</w:t>
+      </w:r>
+      <w:proofErr w:type="spellEnd"/>
+      <w:r>
+        <w:rPr>
+          <w:rFonts w:ascii="Times New Roman" w:eastAsia="Times New Roman" w:hAnsi="Times New Roman" w:cs="Times New Roman"/>
+          <w:sz w:val="24"/>
+          <w:szCs w:val="24"/>
+        </w:rPr>
+        <w:t xml:space="preserve"> meadow, A) </w:t>
+      </w:r>
+      <w:r>
+        <w:rPr>
+          <w:rFonts w:ascii="Times New Roman" w:eastAsia="Times New Roman" w:hAnsi="Times New Roman" w:cs="Times New Roman"/>
+          <w:i/>
+          <w:sz w:val="24"/>
+          <w:szCs w:val="24"/>
+        </w:rPr>
+        <w:t>Z. marina</w:t>
+      </w:r>
+      <w:r>
+        <w:rPr>
+          <w:rFonts w:ascii="Times New Roman" w:eastAsia="Times New Roman" w:hAnsi="Times New Roman" w:cs="Times New Roman"/>
+          <w:sz w:val="24"/>
+          <w:szCs w:val="24"/>
+        </w:rPr>
+        <w:t xml:space="preserve"> dry weight of above ground biomass, </w:t>
+      </w:r>
+      <w:r>
+        <w:rPr>
+          <w:rFonts w:ascii="Times New Roman" w:eastAsia="Times New Roman" w:hAnsi="Times New Roman" w:cs="Times New Roman"/>
+          <w:sz w:val="24"/>
+          <w:szCs w:val="24"/>
+        </w:rPr>
+        <w:t>B</w:t>
+      </w:r>
+      <w:r>
+        <w:rPr>
+          <w:rFonts w:ascii="Times New Roman" w:eastAsia="Times New Roman" w:hAnsi="Times New Roman" w:cs="Times New Roman"/>
+          <w:sz w:val="24"/>
+          <w:szCs w:val="24"/>
+        </w:rPr>
+        <w:t xml:space="preserve">) </w:t>
+      </w:r>
+      <w:proofErr w:type="spellStart"/>
+      <w:r>
+        <w:rPr>
+          <w:rFonts w:ascii="Times New Roman" w:eastAsia="Times New Roman" w:hAnsi="Times New Roman" w:cs="Times New Roman"/>
+          <w:i/>
+          <w:sz w:val="24"/>
+          <w:szCs w:val="24"/>
+        </w:rPr>
+        <w:t>Smithora</w:t>
+      </w:r>
+      <w:proofErr w:type="spellEnd"/>
+      <w:r>
+        <w:rPr>
+          <w:rFonts w:ascii="Times New Roman" w:eastAsia="Times New Roman" w:hAnsi="Times New Roman" w:cs="Times New Roman"/>
+          <w:sz w:val="24"/>
+          <w:szCs w:val="24"/>
+        </w:rPr>
+        <w:t xml:space="preserve"> </w:t>
+      </w:r>
+      <w:r>
+        <w:rPr>
+          <w:rFonts w:ascii="Times New Roman" w:eastAsia="Times New Roman" w:hAnsi="Times New Roman" w:cs="Times New Roman"/>
+          <w:sz w:val="24"/>
+          <w:szCs w:val="24"/>
+        </w:rPr>
+        <w:t xml:space="preserve">dry weight </w:t>
+      </w:r>
+      <w:r>
+        <w:rPr>
+          <w:rFonts w:ascii="Times New Roman" w:eastAsia="Times New Roman" w:hAnsi="Times New Roman" w:cs="Times New Roman"/>
+          <w:sz w:val="24"/>
+          <w:szCs w:val="24"/>
+        </w:rPr>
+        <w:t xml:space="preserve">biomass </w:t>
+      </w:r>
+      <w:r>
+        <w:rPr>
+          <w:rFonts w:ascii="Times New Roman" w:eastAsia="Times New Roman" w:hAnsi="Times New Roman" w:cs="Times New Roman"/>
+          <w:sz w:val="24"/>
+          <w:szCs w:val="24"/>
+        </w:rPr>
+        <w:t xml:space="preserve">(per </w:t>
+      </w:r>
+      <w:r>
+        <w:rPr>
+          <w:rFonts w:ascii="Times New Roman" w:eastAsia="Times New Roman" w:hAnsi="Times New Roman" w:cs="Times New Roman"/>
+          <w:i/>
+          <w:sz w:val="24"/>
+          <w:szCs w:val="24"/>
+        </w:rPr>
+        <w:t>Z. marina</w:t>
+      </w:r>
+      <w:r>
+        <w:rPr>
+          <w:rFonts w:ascii="Times New Roman" w:eastAsia="Times New Roman" w:hAnsi="Times New Roman" w:cs="Times New Roman"/>
+          <w:sz w:val="24"/>
+          <w:szCs w:val="24"/>
+        </w:rPr>
+        <w:t xml:space="preserve"> shoot biomass)</w:t>
+      </w:r>
+      <w:r>
+        <w:rPr>
+          <w:rFonts w:ascii="Times New Roman" w:eastAsia="Times New Roman" w:hAnsi="Times New Roman" w:cs="Times New Roman"/>
+          <w:sz w:val="24"/>
+          <w:szCs w:val="24"/>
+        </w:rPr>
+        <w:t xml:space="preserve"> </w:t>
+      </w:r>
+      <w:r>
+        <w:rPr>
+          <w:rFonts w:ascii="Times New Roman" w:eastAsia="Times New Roman" w:hAnsi="Times New Roman" w:cs="Times New Roman"/>
+          <w:sz w:val="24"/>
+          <w:szCs w:val="24"/>
+        </w:rPr>
+        <w:t>C</w:t>
+      </w:r>
+      <w:r>
+        <w:rPr>
+          <w:rFonts w:ascii="Times New Roman" w:eastAsia="Times New Roman" w:hAnsi="Times New Roman" w:cs="Times New Roman"/>
+          <w:sz w:val="24"/>
+          <w:szCs w:val="24"/>
+        </w:rPr>
+        <w:t>) grazer abundance</w:t>
+      </w:r>
+      <w:r>
+        <w:rPr>
+          <w:rFonts w:ascii="Times New Roman" w:eastAsia="Times New Roman" w:hAnsi="Times New Roman" w:cs="Times New Roman"/>
+          <w:sz w:val="24"/>
+          <w:szCs w:val="24"/>
+        </w:rPr>
+        <w:t xml:space="preserve"> / X g shoots, and D) </w:t>
+      </w:r>
+      <w:proofErr w:type="spellStart"/>
+      <w:r>
+        <w:rPr>
+          <w:rFonts w:ascii="Times New Roman" w:eastAsia="Times New Roman" w:hAnsi="Times New Roman" w:cs="Times New Roman"/>
+          <w:sz w:val="24"/>
+          <w:szCs w:val="24"/>
+        </w:rPr>
+        <w:t>seagrass</w:t>
+      </w:r>
+      <w:proofErr w:type="spellEnd"/>
+      <w:r>
+        <w:rPr>
+          <w:rFonts w:ascii="Times New Roman" w:eastAsia="Times New Roman" w:hAnsi="Times New Roman" w:cs="Times New Roman"/>
+          <w:sz w:val="24"/>
+          <w:szCs w:val="24"/>
+        </w:rPr>
+        <w:t xml:space="preserve"> surface bacterial assemblages</w:t>
+      </w:r>
+      <w:r>
+        <w:rPr>
+          <w:rFonts w:ascii="Times New Roman" w:eastAsia="Times New Roman" w:hAnsi="Times New Roman" w:cs="Times New Roman"/>
+          <w:sz w:val="24"/>
+          <w:szCs w:val="24"/>
+        </w:rPr>
+        <w:t xml:space="preserve"> varied significantly. See appendix for grazer composition comparison.</w:t>
+      </w:r>
+    </w:p>
+    <w:p>
+      <w:pPr>
+        <w:pStyle w:val="normal0"/>
+        <w:widowControl w:val="0"/>
+        <w:spacing w:after="160" w:line="259" w:lineRule="auto"/>
+        <w:rPr>
+          <w:rFonts w:ascii="Times New Roman" w:eastAsia="Times New Roman" w:hAnsi="Times New Roman" w:cs="Times New Roman"/>
+          <w:sz w:val="24"/>
+          <w:szCs w:val="24"/>
+        </w:rPr>
+      </w:pPr>
+      <w:r>
+        <w:rPr>
+          <w:rFonts w:ascii="Times New Roman" w:eastAsia="Times New Roman" w:hAnsi="Times New Roman" w:cs="Times New Roman"/>
+          <w:noProof/>
+          <w:sz w:val="24"/>
+          <w:szCs w:val="24"/>
+        </w:rPr>
+        <w:drawing>
+          <wp:inline distT="0" distB="0" distL="0" distR="0" wp14:anchorId="228D0FB0" wp14:editId="182203FB">
+            <wp:extent cx="2611120" cy="2611120"/>
+            <wp:effectExtent l="0" t="0" r="5080" b="5080"/>
+            <wp:docPr id="3" name="Picture 3"/>
+            <wp:cNvGraphicFramePr>
+              <a:graphicFrameLocks xmlns:a="http://schemas.openxmlformats.org/drawingml/2006/main" noChangeAspect="1"/>
+            </wp:cNvGraphicFramePr>
+            <a:graphic xmlns:a="http://schemas.openxmlformats.org/drawingml/2006/main">
+              <a:graphicData uri="http://schemas.openxmlformats.org/drawingml/2006/picture">
+                <pic:pic xmlns:pic="http://schemas.openxmlformats.org/drawingml/2006/picture">
+                  <pic:nvPicPr>
+                    <pic:cNvPr id="0" name="shoot.dwt.jpg"/>
+                    <pic:cNvPicPr/>
+                  </pic:nvPicPr>
+                  <pic:blipFill>
+                    <a:blip r:embed="rId11">
+                      <a:extLst>
+                        <a:ext uri="{28A0092B-C50C-407E-A947-70E740481C1C}">
+                          <a14:useLocalDpi xmlns:a14="http://schemas.microsoft.com/office/drawing/2010/main" val="0"/>
+                        </a:ext>
+                      </a:extLst>
+                    </a:blip>
+                    <a:stretch>
+                      <a:fillRect/>
+                    </a:stretch>
+                  </pic:blipFill>
+                  <pic:spPr>
+                    <a:xfrm>
+                      <a:off x="0" y="0"/>
+                      <a:ext cx="2611120" cy="2611120"/>
+                    </a:xfrm>
+                    <a:prstGeom prst="rect">
+                      <a:avLst/>
+                    </a:prstGeom>
+                  </pic:spPr>
+                </pic:pic>
+              </a:graphicData>
+            </a:graphic>
+          </wp:inline>
+        </w:drawing>
+      </w:r>
+      <w:r>
+        <w:rPr>
+          <w:rFonts w:ascii="Times New Roman" w:eastAsia="Times New Roman" w:hAnsi="Times New Roman" w:cs="Times New Roman"/>
+          <w:sz w:val="24"/>
+          <w:szCs w:val="24"/>
+        </w:rPr>
+        <w:t xml:space="preserve">      </w:t>
+      </w:r>
+      <w:r>
+        <w:rPr>
+          <w:rFonts w:ascii="Times New Roman" w:eastAsia="Times New Roman" w:hAnsi="Times New Roman" w:cs="Times New Roman"/>
+          <w:noProof/>
+          <w:sz w:val="24"/>
+          <w:szCs w:val="24"/>
+        </w:rPr>
+        <w:drawing>
+          <wp:inline distT="0" distB="0" distL="0" distR="0" wp14:anchorId="0786E544" wp14:editId="45C062C7">
+            <wp:extent cx="2641600" cy="2641600"/>
+            <wp:effectExtent l="0" t="0" r="0" b="0"/>
+            <wp:docPr id="4" name="Picture 4"/>
+            <wp:cNvGraphicFramePr>
+              <a:graphicFrameLocks xmlns:a="http://schemas.openxmlformats.org/drawingml/2006/main" noChangeAspect="1"/>
+            </wp:cNvGraphicFramePr>
+            <a:graphic xmlns:a="http://schemas.openxmlformats.org/drawingml/2006/main">
+              <a:graphicData uri="http://schemas.openxmlformats.org/drawingml/2006/picture">
+                <pic:pic xmlns:pic="http://schemas.openxmlformats.org/drawingml/2006/picture">
+                  <pic:nvPicPr>
+                    <pic:cNvPr id="0" name="smithora.jpg"/>
+                    <pic:cNvPicPr/>
+                  </pic:nvPicPr>
+                  <pic:blipFill>
+                    <a:blip r:embed="rId12">
+                      <a:extLst>
+                        <a:ext uri="{28A0092B-C50C-407E-A947-70E740481C1C}">
+                          <a14:useLocalDpi xmlns:a14="http://schemas.microsoft.com/office/drawing/2010/main" val="0"/>
+                        </a:ext>
+                      </a:extLst>
+                    </a:blip>
+                    <a:stretch>
+                      <a:fillRect/>
+                    </a:stretch>
+                  </pic:blipFill>
+                  <pic:spPr>
+                    <a:xfrm>
+                      <a:off x="0" y="0"/>
+                      <a:ext cx="2641600" cy="2641600"/>
+                    </a:xfrm>
+                    <a:prstGeom prst="rect">
+                      <a:avLst/>
+                    </a:prstGeom>
+                  </pic:spPr>
+                </pic:pic>
+              </a:graphicData>
+            </a:graphic>
+          </wp:inline>
+        </w:drawing>
+      </w:r>
+    </w:p>
+    <w:p>
+      <w:pPr>
+        <w:pStyle w:val="normal0"/>
+        <w:widowControl w:val="0"/>
+        <w:spacing w:after="160" w:line="259" w:lineRule="auto"/>
+        <w:rPr>
+          <w:rFonts w:ascii="Times New Roman" w:eastAsia="Times New Roman" w:hAnsi="Times New Roman" w:cs="Times New Roman"/>
+          <w:sz w:val="24"/>
+          <w:szCs w:val="24"/>
+        </w:rPr>
+      </w:pPr>
+      <w:r>
+        <w:rPr>
+          <w:rFonts w:ascii="Times New Roman" w:eastAsia="Times New Roman" w:hAnsi="Times New Roman" w:cs="Times New Roman"/>
+          <w:noProof/>
+          <w:sz w:val="24"/>
+          <w:szCs w:val="24"/>
+        </w:rPr>
+        <w:drawing>
+          <wp:inline distT="0" distB="0" distL="0" distR="0" wp14:anchorId="30C26A0D" wp14:editId="556F0862">
+            <wp:extent cx="2600960" cy="2600960"/>
+            <wp:effectExtent l="0" t="0" r="0" b="0"/>
+            <wp:docPr id="6" name="Picture 6"/>
+            <wp:cNvGraphicFramePr>
+              <a:graphicFrameLocks xmlns:a="http://schemas.openxmlformats.org/drawingml/2006/main" noChangeAspect="1"/>
+            </wp:cNvGraphicFramePr>
+            <a:graphic xmlns:a="http://schemas.openxmlformats.org/drawingml/2006/main">
+              <a:graphicData uri="http://schemas.openxmlformats.org/drawingml/2006/picture">
+                <pic:pic xmlns:pic="http://schemas.openxmlformats.org/drawingml/2006/picture">
+                  <pic:nvPicPr>
+                    <pic:cNvPr id="0" name="grazers.jpg"/>
+                    <pic:cNvPicPr/>
+                  </pic:nvPicPr>
+                  <pic:blipFill>
+                    <a:blip r:embed="rId13">
+                      <a:extLst>
+                        <a:ext uri="{28A0092B-C50C-407E-A947-70E740481C1C}">
+                          <a14:useLocalDpi xmlns:a14="http://schemas.microsoft.com/office/drawing/2010/main" val="0"/>
+                        </a:ext>
+                      </a:extLst>
+                    </a:blip>
+                    <a:stretch>
+                      <a:fillRect/>
+                    </a:stretch>
+                  </pic:blipFill>
+                  <pic:spPr>
+                    <a:xfrm>
+                      <a:off x="0" y="0"/>
+                      <a:ext cx="2600960" cy="2600960"/>
+                    </a:xfrm>
+                    <a:prstGeom prst="rect">
+                      <a:avLst/>
+                    </a:prstGeom>
+                  </pic:spPr>
+                </pic:pic>
+              </a:graphicData>
+            </a:graphic>
+          </wp:inline>
+        </w:drawing>
+      </w:r>
+      <w:r>
+        <w:rPr>
+          <w:rFonts w:ascii="Times New Roman" w:eastAsia="Times New Roman" w:hAnsi="Times New Roman" w:cs="Times New Roman"/>
+          <w:sz w:val="24"/>
+          <w:szCs w:val="24"/>
+        </w:rPr>
+        <w:t xml:space="preserve"> C is a placeholder, and D is waiting for </w:t>
+      </w:r>
+      <w:proofErr w:type="spellStart"/>
+      <w:proofErr w:type="gramStart"/>
+      <w:r>
+        <w:rPr>
+          <w:rFonts w:ascii="Times New Roman" w:eastAsia="Times New Roman" w:hAnsi="Times New Roman" w:cs="Times New Roman"/>
+          <w:sz w:val="24"/>
+          <w:szCs w:val="24"/>
+        </w:rPr>
+        <w:t>marcus</w:t>
+      </w:r>
+      <w:proofErr w:type="spellEnd"/>
+      <w:proofErr w:type="gramEnd"/>
+    </w:p>
+    <w:p>
+      <w:pPr>
+        <w:pStyle w:val="normal0"/>
+        <w:widowControl w:val="0"/>
+        <w:spacing w:after="160" w:line="259" w:lineRule="auto"/>
+        <w:rPr>
+          <w:rFonts w:ascii="Times New Roman" w:eastAsia="Times New Roman" w:hAnsi="Times New Roman" w:cs="Times New Roman"/>
+          <w:sz w:val="24"/>
+          <w:szCs w:val="24"/>
+        </w:rPr>
+      </w:pPr>
+    </w:p>
+    <w:p>
+      <w:pPr>
+        <w:pStyle w:val="normal0"/>
+        <w:widowControl w:val="0"/>
+        <w:spacing w:after="160" w:line="259" w:lineRule="auto"/>
+        <w:rPr>
+          <w:rFonts w:ascii="Times New Roman" w:eastAsia="Times New Roman" w:hAnsi="Times New Roman" w:cs="Times New Roman"/>
+          <w:b/>
+          <w:sz w:val="24"/>
+          <w:szCs w:val="24"/>
+        </w:rPr>
+      </w:pPr>
+      <w:r>
+        <w:rPr>
+          <w:noProof/>
+        </w:rPr>
+        <w:t xml:space="preserve"> </w:t>
+      </w:r>
+      <w:r>
+        <w:rPr>
+          <w:noProof/>
+        </w:rPr>
+        <w:t xml:space="preserve">       </w:t>
+      </w:r>
+    </w:p>
+    <w:p>
+      <w:pPr>
+        <w:pStyle w:val="normal0"/>
+        <w:widowControl w:val="0"/>
+        <w:spacing w:after="160" w:line="259" w:lineRule="auto"/>
+        <w:rPr>
+          <w:rFonts w:ascii="Times New Roman" w:eastAsia="Times New Roman" w:hAnsi="Times New Roman" w:cs="Times New Roman"/>
+          <w:sz w:val="24"/>
+          <w:szCs w:val="24"/>
+        </w:rPr>
+      </w:pPr>
+    </w:p>
+    <w:p>
+      <w:pPr>
+        <w:pStyle w:val="normal0"/>
+        <w:widowControl w:val="0"/>
+        <w:spacing w:after="160" w:line="259" w:lineRule="auto"/>
+        <w:rPr>
+          <w:rFonts w:ascii="Times New Roman" w:eastAsia="Times New Roman" w:hAnsi="Times New Roman" w:cs="Times New Roman"/>
+          <w:b/>
+          <w:sz w:val="24"/>
+          <w:szCs w:val="24"/>
+        </w:rPr>
+      </w:pPr>
+    </w:p>
+    <w:p>
+      <w:pPr>
+        <w:pStyle w:val="normal0"/>
+        <w:widowControl w:val="0"/>
+        <w:spacing w:after="160" w:line="259" w:lineRule="auto"/>
+        <w:rPr>
+          <w:rFonts w:ascii="Times New Roman" w:eastAsia="Times New Roman" w:hAnsi="Times New Roman" w:cs="Times New Roman"/>
+          <w:b/>
+          <w:sz w:val="24"/>
+          <w:szCs w:val="24"/>
+        </w:rPr>
+      </w:pPr>
+      <w:r>
         <w:br w:type="page"/>
       </w:r>
     </w:p>
@@ -2098,248 +2623,360 @@
         <w:spacing w:after="160" w:line="259" w:lineRule="auto"/>
         <w:rPr>
           <w:rFonts w:ascii="Times New Roman" w:eastAsia="Times New Roman" w:hAnsi="Times New Roman" w:cs="Times New Roman"/>
-          <w:sz w:val="24"/>
-          <w:szCs w:val="24"/>
-        </w:rPr>
-      </w:pPr>
-      <w:commentRangeStart w:id="4"/>
-      <w:r>
-        <w:rPr>
-          <w:rFonts w:ascii="Times New Roman" w:eastAsia="Times New Roman" w:hAnsi="Times New Roman" w:cs="Times New Roman"/>
           <w:b/>
           <w:sz w:val="24"/>
           <w:szCs w:val="24"/>
         </w:rPr>
+      </w:pPr>
+    </w:p>
+    <w:p>
+      <w:pPr>
+        <w:pStyle w:val="normal0"/>
+        <w:widowControl w:val="0"/>
+        <w:spacing w:after="160" w:line="259" w:lineRule="auto"/>
+        <w:rPr>
+          <w:rFonts w:ascii="Times New Roman" w:eastAsia="Times New Roman" w:hAnsi="Times New Roman" w:cs="Times New Roman"/>
+          <w:sz w:val="24"/>
+          <w:szCs w:val="24"/>
+        </w:rPr>
+      </w:pPr>
+      <w:r>
+        <w:rPr>
+          <w:rFonts w:ascii="Times New Roman" w:eastAsia="Times New Roman" w:hAnsi="Times New Roman" w:cs="Times New Roman"/>
+          <w:b/>
+          <w:sz w:val="24"/>
+          <w:szCs w:val="24"/>
+        </w:rPr>
+        <w:t xml:space="preserve">Figure </w:t>
+      </w:r>
+      <w:r>
+        <w:rPr>
+          <w:rFonts w:ascii="Times New Roman" w:eastAsia="Times New Roman" w:hAnsi="Times New Roman" w:cs="Times New Roman"/>
+          <w:b/>
+          <w:sz w:val="24"/>
+          <w:szCs w:val="24"/>
+        </w:rPr>
+        <w:t>3</w:t>
+      </w:r>
+      <w:r>
+        <w:rPr>
+          <w:rFonts w:ascii="Times New Roman" w:eastAsia="Times New Roman" w:hAnsi="Times New Roman" w:cs="Times New Roman"/>
+          <w:sz w:val="24"/>
+          <w:szCs w:val="24"/>
+        </w:rPr>
+        <w:t xml:space="preserve">. </w:t>
+      </w:r>
+      <w:r>
+        <w:rPr>
+          <w:rFonts w:ascii="Times New Roman" w:eastAsia="Times New Roman" w:hAnsi="Times New Roman" w:cs="Times New Roman"/>
+          <w:sz w:val="24"/>
+          <w:szCs w:val="24"/>
+        </w:rPr>
+        <w:t xml:space="preserve">Final </w:t>
+      </w:r>
+      <w:proofErr w:type="spellStart"/>
+      <w:r>
+        <w:rPr>
+          <w:rFonts w:ascii="Times New Roman" w:eastAsia="Times New Roman" w:hAnsi="Times New Roman" w:cs="Times New Roman"/>
+          <w:i/>
+          <w:sz w:val="24"/>
+          <w:szCs w:val="24"/>
+        </w:rPr>
+        <w:t>Smithora</w:t>
+      </w:r>
+      <w:proofErr w:type="spellEnd"/>
+      <w:r>
+        <w:rPr>
+          <w:rFonts w:ascii="Times New Roman" w:eastAsia="Times New Roman" w:hAnsi="Times New Roman" w:cs="Times New Roman"/>
+          <w:sz w:val="24"/>
+          <w:szCs w:val="24"/>
+        </w:rPr>
+        <w:t xml:space="preserve"> abundance (g / g </w:t>
+      </w:r>
+      <w:proofErr w:type="spellStart"/>
+      <w:r>
+        <w:rPr>
+          <w:rFonts w:ascii="Times New Roman" w:eastAsia="Times New Roman" w:hAnsi="Times New Roman" w:cs="Times New Roman"/>
+          <w:i/>
+          <w:sz w:val="24"/>
+          <w:szCs w:val="24"/>
+        </w:rPr>
+        <w:t>Zostera</w:t>
+      </w:r>
+      <w:proofErr w:type="spellEnd"/>
+      <w:r>
+        <w:rPr>
+          <w:rFonts w:ascii="Times New Roman" w:eastAsia="Times New Roman" w:hAnsi="Times New Roman" w:cs="Times New Roman"/>
+          <w:sz w:val="24"/>
+          <w:szCs w:val="24"/>
+        </w:rPr>
+        <w:t xml:space="preserve"> dry </w:t>
+      </w:r>
+      <w:proofErr w:type="spellStart"/>
+      <w:r>
+        <w:rPr>
+          <w:rFonts w:ascii="Times New Roman" w:eastAsia="Times New Roman" w:hAnsi="Times New Roman" w:cs="Times New Roman"/>
+          <w:sz w:val="24"/>
+          <w:szCs w:val="24"/>
+        </w:rPr>
+        <w:t>wt</w:t>
+      </w:r>
+      <w:proofErr w:type="spellEnd"/>
+      <w:r>
+        <w:rPr>
+          <w:rFonts w:ascii="Times New Roman" w:eastAsia="Times New Roman" w:hAnsi="Times New Roman" w:cs="Times New Roman"/>
+          <w:sz w:val="24"/>
+          <w:szCs w:val="24"/>
+        </w:rPr>
+        <w:t xml:space="preserve">) for experimental and control shoots in the reciprocal transplant experiment. </w:t>
+      </w:r>
+      <w:r>
+        <w:rPr>
+          <w:rFonts w:ascii="Times New Roman" w:eastAsia="Times New Roman" w:hAnsi="Times New Roman" w:cs="Times New Roman"/>
+          <w:sz w:val="24"/>
+          <w:szCs w:val="24"/>
+        </w:rPr>
+        <w:t xml:space="preserve"> </w:t>
+      </w:r>
+      <w:r>
+        <w:rPr>
+          <w:rFonts w:ascii="Times New Roman" w:eastAsia="Times New Roman" w:hAnsi="Times New Roman" w:cs="Times New Roman"/>
+          <w:sz w:val="24"/>
+          <w:szCs w:val="24"/>
+        </w:rPr>
+        <w:t>(</w:t>
+      </w:r>
+      <w:r>
+        <w:rPr>
+          <w:rFonts w:ascii="Times New Roman" w:eastAsia="Times New Roman" w:hAnsi="Times New Roman" w:cs="Times New Roman"/>
+          <w:i/>
+          <w:sz w:val="24"/>
+          <w:szCs w:val="24"/>
+        </w:rPr>
+        <w:t>present stats here maybe?</w:t>
+      </w:r>
+      <w:r>
+        <w:rPr>
+          <w:rFonts w:ascii="Times New Roman" w:eastAsia="Times New Roman" w:hAnsi="Times New Roman" w:cs="Times New Roman"/>
+          <w:sz w:val="24"/>
+          <w:szCs w:val="24"/>
+        </w:rPr>
+        <w:t>)</w:t>
+      </w:r>
+    </w:p>
+    <w:p>
+      <w:pPr>
+        <w:pStyle w:val="normal0"/>
+        <w:widowControl w:val="0"/>
+        <w:spacing w:after="160" w:line="259" w:lineRule="auto"/>
+        <w:rPr>
+          <w:rFonts w:ascii="Times New Roman" w:eastAsia="Times New Roman" w:hAnsi="Times New Roman" w:cs="Times New Roman"/>
+          <w:sz w:val="24"/>
+          <w:szCs w:val="24"/>
+        </w:rPr>
+      </w:pPr>
+      <w:r>
+        <w:rPr>
+          <w:rFonts w:ascii="Times New Roman" w:eastAsia="Times New Roman" w:hAnsi="Times New Roman" w:cs="Times New Roman"/>
+          <w:noProof/>
+          <w:sz w:val="24"/>
+          <w:szCs w:val="24"/>
+        </w:rPr>
+        <w:drawing>
+          <wp:inline distT="0" distB="0" distL="0" distR="0" wp14:anchorId="3AC773AB" wp14:editId="63373CCD">
+            <wp:extent cx="5943600" cy="2971800"/>
+            <wp:effectExtent l="0" t="0" r="0" b="0"/>
+            <wp:docPr id="12" name="Picture 12"/>
+            <wp:cNvGraphicFramePr>
+              <a:graphicFrameLocks xmlns:a="http://schemas.openxmlformats.org/drawingml/2006/main" noChangeAspect="1"/>
+            </wp:cNvGraphicFramePr>
+            <a:graphic xmlns:a="http://schemas.openxmlformats.org/drawingml/2006/main">
+              <a:graphicData uri="http://schemas.openxmlformats.org/drawingml/2006/picture">
+                <pic:pic xmlns:pic="http://schemas.openxmlformats.org/drawingml/2006/picture">
+                  <pic:nvPicPr>
+                    <pic:cNvPr id="0" name="experiment.jpg"/>
+                    <pic:cNvPicPr/>
+                  </pic:nvPicPr>
+                  <pic:blipFill>
+                    <a:blip r:embed="rId14">
+                      <a:extLst>
+                        <a:ext uri="{28A0092B-C50C-407E-A947-70E740481C1C}">
+                          <a14:useLocalDpi xmlns:a14="http://schemas.microsoft.com/office/drawing/2010/main" val="0"/>
+                        </a:ext>
+                      </a:extLst>
+                    </a:blip>
+                    <a:stretch>
+                      <a:fillRect/>
+                    </a:stretch>
+                  </pic:blipFill>
+                  <pic:spPr>
+                    <a:xfrm>
+                      <a:off x="0" y="0"/>
+                      <a:ext cx="5943600" cy="2971800"/>
+                    </a:xfrm>
+                    <a:prstGeom prst="rect">
+                      <a:avLst/>
+                    </a:prstGeom>
+                  </pic:spPr>
+                </pic:pic>
+              </a:graphicData>
+            </a:graphic>
+          </wp:inline>
+        </w:drawing>
+      </w:r>
+    </w:p>
+    <w:p>
+      <w:pPr>
+        <w:pStyle w:val="normal0"/>
+        <w:widowControl w:val="0"/>
+        <w:spacing w:after="160" w:line="259" w:lineRule="auto"/>
+        <w:rPr>
+          <w:rFonts w:ascii="Times New Roman" w:eastAsia="Times New Roman" w:hAnsi="Times New Roman" w:cs="Times New Roman"/>
+          <w:sz w:val="24"/>
+          <w:szCs w:val="24"/>
+        </w:rPr>
+      </w:pPr>
+    </w:p>
+    <w:p>
+      <w:pPr>
+        <w:pStyle w:val="normal0"/>
+        <w:widowControl w:val="0"/>
+        <w:spacing w:after="160" w:line="259" w:lineRule="auto"/>
+        <w:rPr>
+          <w:rFonts w:ascii="Times New Roman" w:eastAsia="Times New Roman" w:hAnsi="Times New Roman" w:cs="Times New Roman"/>
+          <w:sz w:val="24"/>
+          <w:szCs w:val="24"/>
+        </w:rPr>
+      </w:pPr>
+    </w:p>
+    <w:p>
+      <w:pPr>
+        <w:pStyle w:val="normal0"/>
+        <w:widowControl w:val="0"/>
+        <w:spacing w:after="160" w:line="259" w:lineRule="auto"/>
+        <w:rPr>
+          <w:rFonts w:ascii="Times New Roman" w:eastAsia="Times New Roman" w:hAnsi="Times New Roman" w:cs="Times New Roman"/>
+          <w:sz w:val="24"/>
+          <w:szCs w:val="24"/>
+        </w:rPr>
+      </w:pPr>
+    </w:p>
+    <w:p>
+      <w:pPr>
+        <w:pStyle w:val="normal0"/>
+        <w:widowControl w:val="0"/>
+        <w:spacing w:after="160" w:line="259" w:lineRule="auto"/>
+        <w:rPr>
+          <w:rFonts w:ascii="Times New Roman" w:eastAsia="Times New Roman" w:hAnsi="Times New Roman" w:cs="Times New Roman"/>
+          <w:sz w:val="24"/>
+          <w:szCs w:val="24"/>
+        </w:rPr>
+      </w:pPr>
+    </w:p>
+    <w:p>
+      <w:pPr>
+        <w:pStyle w:val="normal0"/>
+        <w:widowControl w:val="0"/>
+        <w:spacing w:after="160" w:line="259" w:lineRule="auto"/>
+        <w:rPr>
+          <w:rFonts w:ascii="Times New Roman" w:eastAsia="Times New Roman" w:hAnsi="Times New Roman" w:cs="Times New Roman"/>
+          <w:sz w:val="24"/>
+          <w:szCs w:val="24"/>
+        </w:rPr>
+      </w:pPr>
+      <w:r>
+        <w:br w:type="page"/>
+      </w:r>
+    </w:p>
+    <w:p>
+      <w:pPr>
+        <w:pStyle w:val="normal0"/>
+        <w:widowControl w:val="0"/>
+        <w:spacing w:after="160" w:line="259" w:lineRule="auto"/>
+        <w:rPr>
+          <w:rFonts w:ascii="Times New Roman" w:eastAsia="Times New Roman" w:hAnsi="Times New Roman" w:cs="Times New Roman"/>
+          <w:b/>
+          <w:sz w:val="24"/>
+          <w:szCs w:val="24"/>
+        </w:rPr>
+      </w:pPr>
+      <w:r>
+        <w:rPr>
+          <w:rFonts w:ascii="Times New Roman" w:eastAsia="Times New Roman" w:hAnsi="Times New Roman" w:cs="Times New Roman"/>
+          <w:b/>
+          <w:sz w:val="24"/>
+          <w:szCs w:val="24"/>
+        </w:rPr>
         <w:lastRenderedPageBreak/>
-        <w:t xml:space="preserve">Figure </w:t>
-      </w:r>
-      <w:r>
-        <w:rPr>
-          <w:rFonts w:ascii="Times New Roman" w:eastAsia="Times New Roman" w:hAnsi="Times New Roman" w:cs="Times New Roman"/>
-          <w:b/>
-          <w:sz w:val="24"/>
-          <w:szCs w:val="24"/>
-        </w:rPr>
-        <w:t>2</w:t>
-      </w:r>
-      <w:commentRangeEnd w:id="4"/>
-      <w:r>
-        <w:rPr>
-          <w:rStyle w:val="CommentReference"/>
-        </w:rPr>
-        <w:commentReference w:id="4"/>
-      </w:r>
-      <w:r>
-        <w:rPr>
-          <w:rFonts w:ascii="Times New Roman" w:eastAsia="Times New Roman" w:hAnsi="Times New Roman" w:cs="Times New Roman"/>
-          <w:b/>
-          <w:sz w:val="24"/>
-          <w:szCs w:val="24"/>
-        </w:rPr>
-        <w:t>.</w:t>
-      </w:r>
-      <w:r>
-        <w:rPr>
-          <w:rFonts w:ascii="Times New Roman" w:eastAsia="Times New Roman" w:hAnsi="Times New Roman" w:cs="Times New Roman"/>
-          <w:sz w:val="24"/>
-          <w:szCs w:val="24"/>
-        </w:rPr>
-        <w:t xml:space="preserve"> </w:t>
-      </w:r>
-      <w:r>
-        <w:rPr>
-          <w:rFonts w:ascii="Times New Roman" w:eastAsia="Times New Roman" w:hAnsi="Times New Roman" w:cs="Times New Roman"/>
-          <w:sz w:val="24"/>
-          <w:szCs w:val="24"/>
-        </w:rPr>
-        <w:t xml:space="preserve">Conditions at the two experimental transplant sites (WF and </w:t>
-      </w:r>
-      <w:commentRangeStart w:id="5"/>
-      <w:r>
-        <w:rPr>
-          <w:rFonts w:ascii="Times New Roman" w:eastAsia="Times New Roman" w:hAnsi="Times New Roman" w:cs="Times New Roman"/>
-          <w:sz w:val="24"/>
-          <w:szCs w:val="24"/>
-        </w:rPr>
-        <w:t>IA</w:t>
-      </w:r>
-      <w:commentRangeEnd w:id="5"/>
-      <w:r>
-        <w:rPr>
-          <w:rStyle w:val="CommentReference"/>
-        </w:rPr>
-        <w:commentReference w:id="5"/>
-      </w:r>
-      <w:r>
-        <w:rPr>
-          <w:rFonts w:ascii="Times New Roman" w:eastAsia="Times New Roman" w:hAnsi="Times New Roman" w:cs="Times New Roman"/>
-          <w:sz w:val="24"/>
-          <w:szCs w:val="24"/>
-        </w:rPr>
-        <w:t xml:space="preserve">) before the experiment. </w:t>
-      </w:r>
-      <w:r>
-        <w:rPr>
-          <w:rFonts w:ascii="Times New Roman" w:eastAsia="Times New Roman" w:hAnsi="Times New Roman" w:cs="Times New Roman"/>
-          <w:sz w:val="24"/>
-          <w:szCs w:val="24"/>
-        </w:rPr>
-        <w:t>For six replicate samples of 0.0625 m</w:t>
-      </w:r>
-      <w:r>
-        <w:rPr>
-          <w:rFonts w:ascii="Times New Roman" w:eastAsia="Times New Roman" w:hAnsi="Times New Roman" w:cs="Times New Roman"/>
-          <w:sz w:val="24"/>
-          <w:szCs w:val="24"/>
-          <w:vertAlign w:val="superscript"/>
-        </w:rPr>
-        <w:t>2</w:t>
-      </w:r>
-      <w:r>
-        <w:rPr>
-          <w:rFonts w:ascii="Times New Roman" w:eastAsia="Times New Roman" w:hAnsi="Times New Roman" w:cs="Times New Roman"/>
-          <w:sz w:val="24"/>
-          <w:szCs w:val="24"/>
-        </w:rPr>
-        <w:t xml:space="preserve"> of </w:t>
+        <w:t>APPENDIX:</w:t>
+      </w:r>
+    </w:p>
+    <w:p>
+      <w:pPr>
+        <w:pStyle w:val="normal0"/>
+        <w:widowControl w:val="0"/>
+        <w:spacing w:after="160" w:line="259" w:lineRule="auto"/>
+        <w:rPr>
+          <w:rFonts w:ascii="Times New Roman" w:eastAsia="Times New Roman" w:hAnsi="Times New Roman" w:cs="Times New Roman"/>
+          <w:sz w:val="24"/>
+          <w:szCs w:val="24"/>
+        </w:rPr>
+      </w:pPr>
+    </w:p>
+    <w:p>
+      <w:pPr>
+        <w:pStyle w:val="normal0"/>
+        <w:widowControl w:val="0"/>
+        <w:spacing w:after="160" w:line="259" w:lineRule="auto"/>
+        <w:rPr>
+          <w:rFonts w:ascii="Times New Roman" w:eastAsia="Times New Roman" w:hAnsi="Times New Roman" w:cs="Times New Roman"/>
+          <w:sz w:val="24"/>
+          <w:szCs w:val="24"/>
+        </w:rPr>
+      </w:pPr>
+      <w:r>
+        <w:rPr>
+          <w:rFonts w:ascii="Times New Roman" w:eastAsia="Times New Roman" w:hAnsi="Times New Roman" w:cs="Times New Roman"/>
+          <w:sz w:val="24"/>
+          <w:szCs w:val="24"/>
+        </w:rPr>
+        <w:t xml:space="preserve">Figure A1: </w:t>
       </w:r>
       <w:proofErr w:type="spellStart"/>
       <w:r>
         <w:rPr>
           <w:rFonts w:ascii="Times New Roman" w:eastAsia="Times New Roman" w:hAnsi="Times New Roman" w:cs="Times New Roman"/>
-          <w:sz w:val="24"/>
-          <w:szCs w:val="24"/>
-        </w:rPr>
-        <w:t>seagrass</w:t>
+          <w:i/>
+          <w:sz w:val="24"/>
+          <w:szCs w:val="24"/>
+        </w:rPr>
+        <w:t>Zostera</w:t>
       </w:r>
       <w:proofErr w:type="spellEnd"/>
       <w:r>
         <w:rPr>
           <w:rFonts w:ascii="Times New Roman" w:eastAsia="Times New Roman" w:hAnsi="Times New Roman" w:cs="Times New Roman"/>
-          <w:sz w:val="24"/>
-          <w:szCs w:val="24"/>
-        </w:rPr>
-        <w:t xml:space="preserve"> meadow, A) </w:t>
-      </w:r>
-      <w:r>
-        <w:rPr>
-          <w:rFonts w:ascii="Times New Roman" w:eastAsia="Times New Roman" w:hAnsi="Times New Roman" w:cs="Times New Roman"/>
-          <w:sz w:val="24"/>
-          <w:szCs w:val="24"/>
-        </w:rPr>
-        <w:t xml:space="preserve">eelgrass </w:t>
-      </w:r>
-      <w:r>
-        <w:rPr>
-          <w:rFonts w:ascii="Times New Roman" w:eastAsia="Times New Roman" w:hAnsi="Times New Roman" w:cs="Times New Roman"/>
           <w:i/>
           <w:sz w:val="24"/>
           <w:szCs w:val="24"/>
         </w:rPr>
-        <w:t>Z. marina</w:t>
-      </w:r>
-      <w:r>
-        <w:rPr>
-          <w:rFonts w:ascii="Times New Roman" w:eastAsia="Times New Roman" w:hAnsi="Times New Roman" w:cs="Times New Roman"/>
-          <w:sz w:val="24"/>
-          <w:szCs w:val="24"/>
-        </w:rPr>
-        <w:t xml:space="preserve"> shoot density, B) </w:t>
-      </w:r>
-      <w:r>
-        <w:rPr>
-          <w:rFonts w:ascii="Times New Roman" w:eastAsia="Times New Roman" w:hAnsi="Times New Roman" w:cs="Times New Roman"/>
-          <w:i/>
-          <w:sz w:val="24"/>
-          <w:szCs w:val="24"/>
-        </w:rPr>
-        <w:t>Z. marina</w:t>
-      </w:r>
-      <w:r>
-        <w:rPr>
-          <w:rFonts w:ascii="Times New Roman" w:eastAsia="Times New Roman" w:hAnsi="Times New Roman" w:cs="Times New Roman"/>
-          <w:sz w:val="24"/>
-          <w:szCs w:val="24"/>
-        </w:rPr>
-        <w:t xml:space="preserve"> dry weight of above ground biomass, and C) </w:t>
-      </w:r>
-      <w:proofErr w:type="spellStart"/>
-      <w:r>
-        <w:rPr>
-          <w:rFonts w:ascii="Times New Roman" w:eastAsia="Times New Roman" w:hAnsi="Times New Roman" w:cs="Times New Roman"/>
-          <w:i/>
-          <w:sz w:val="24"/>
-          <w:szCs w:val="24"/>
-        </w:rPr>
-        <w:t>Smithora</w:t>
-      </w:r>
-      <w:proofErr w:type="spellEnd"/>
-      <w:r>
-        <w:rPr>
-          <w:rFonts w:ascii="Times New Roman" w:eastAsia="Times New Roman" w:hAnsi="Times New Roman" w:cs="Times New Roman"/>
-          <w:sz w:val="24"/>
-          <w:szCs w:val="24"/>
-        </w:rPr>
-        <w:t xml:space="preserve"> biomass </w:t>
-      </w:r>
-      <w:r>
-        <w:rPr>
-          <w:rFonts w:ascii="Times New Roman" w:eastAsia="Times New Roman" w:hAnsi="Times New Roman" w:cs="Times New Roman"/>
-          <w:sz w:val="24"/>
-          <w:szCs w:val="24"/>
-        </w:rPr>
-        <w:t xml:space="preserve">(per </w:t>
-      </w:r>
-      <w:r>
-        <w:rPr>
-          <w:rFonts w:ascii="Times New Roman" w:eastAsia="Times New Roman" w:hAnsi="Times New Roman" w:cs="Times New Roman"/>
-          <w:i/>
-          <w:sz w:val="24"/>
-          <w:szCs w:val="24"/>
-        </w:rPr>
-        <w:t>Z. marina</w:t>
-      </w:r>
-      <w:r>
-        <w:rPr>
-          <w:rFonts w:ascii="Times New Roman" w:eastAsia="Times New Roman" w:hAnsi="Times New Roman" w:cs="Times New Roman"/>
-          <w:sz w:val="24"/>
-          <w:szCs w:val="24"/>
-        </w:rPr>
-        <w:t xml:space="preserve"> shoot biomass).</w:t>
-      </w:r>
-      <w:r>
-        <w:rPr>
-          <w:rFonts w:ascii="Times New Roman" w:eastAsia="Times New Roman" w:hAnsi="Times New Roman" w:cs="Times New Roman"/>
-          <w:sz w:val="24"/>
-          <w:szCs w:val="24"/>
-        </w:rPr>
-        <w:t xml:space="preserve"> </w:t>
-      </w:r>
-      <w:proofErr w:type="gramStart"/>
-      <w:r>
-        <w:rPr>
-          <w:rFonts w:ascii="Times New Roman" w:eastAsia="Times New Roman" w:hAnsi="Times New Roman" w:cs="Times New Roman"/>
-          <w:sz w:val="24"/>
-          <w:szCs w:val="24"/>
-        </w:rPr>
-        <w:t>and</w:t>
-      </w:r>
-      <w:proofErr w:type="gramEnd"/>
-      <w:r>
-        <w:rPr>
-          <w:rFonts w:ascii="Times New Roman" w:eastAsia="Times New Roman" w:hAnsi="Times New Roman" w:cs="Times New Roman"/>
-          <w:sz w:val="24"/>
-          <w:szCs w:val="24"/>
-        </w:rPr>
-        <w:t xml:space="preserve"> D) grazer abundance</w:t>
-      </w:r>
-      <w:r>
-        <w:rPr>
-          <w:rFonts w:ascii="Times New Roman" w:eastAsia="Times New Roman" w:hAnsi="Times New Roman" w:cs="Times New Roman"/>
-          <w:sz w:val="24"/>
-          <w:szCs w:val="24"/>
-        </w:rPr>
-        <w:t xml:space="preserve"> varied significantly. See appendix for grazer composition comparison.</w:t>
+        <w:t xml:space="preserve"> marina</w:t>
+      </w:r>
+      <w:r>
+        <w:rPr>
+          <w:rFonts w:ascii="Times New Roman" w:eastAsia="Times New Roman" w:hAnsi="Times New Roman" w:cs="Times New Roman"/>
+          <w:sz w:val="24"/>
+          <w:szCs w:val="24"/>
+        </w:rPr>
+        <w:t xml:space="preserve"> shoot density at tran</w:t>
+      </w:r>
+      <w:r>
+        <w:rPr>
+          <w:rFonts w:ascii="Times New Roman" w:eastAsia="Times New Roman" w:hAnsi="Times New Roman" w:cs="Times New Roman"/>
+          <w:sz w:val="24"/>
+          <w:szCs w:val="24"/>
+        </w:rPr>
+        <w:t>splant sites.</w:t>
       </w:r>
     </w:p>
     <w:p>
@@ -2361,7 +2998,7 @@
           <w:szCs w:val="24"/>
         </w:rPr>
         <w:drawing>
-          <wp:inline distT="0" distB="0" distL="0" distR="0" wp14:anchorId="6B9729A8" wp14:editId="5A9ACF3F">
+          <wp:inline distT="0" distB="0" distL="0" distR="0" wp14:anchorId="68607898" wp14:editId="57FF5574">
             <wp:extent cx="2514600" cy="2514600"/>
             <wp:effectExtent l="0" t="0" r="0" b="0"/>
             <wp:docPr id="19" name="Picture 19"/>
@@ -2376,7 +3013,7 @@
                     <pic:cNvPicPr/>
                   </pic:nvPicPr>
                   <pic:blipFill>
-                    <a:blip r:embed="rId11">
+                    <a:blip r:embed="rId15">
                       <a:extLst>
                         <a:ext uri="{28A0092B-C50C-407E-A947-70E740481C1C}">
                           <a14:useLocalDpi xmlns:a14="http://schemas.microsoft.com/office/drawing/2010/main" val="0"/>
@@ -2402,63 +3039,6 @@
           </wp:inline>
         </w:drawing>
       </w:r>
-      <w:r>
-        <w:rPr>
-          <w:rFonts w:ascii="Times New Roman" w:eastAsia="Times New Roman" w:hAnsi="Times New Roman" w:cs="Times New Roman"/>
-          <w:sz w:val="24"/>
-          <w:szCs w:val="24"/>
-        </w:rPr>
-        <w:t xml:space="preserve">      </w:t>
-      </w:r>
-      <w:r>
-        <w:rPr>
-          <w:rFonts w:ascii="Times New Roman" w:eastAsia="Times New Roman" w:hAnsi="Times New Roman" w:cs="Times New Roman"/>
-          <w:noProof/>
-          <w:sz w:val="24"/>
-          <w:szCs w:val="24"/>
-        </w:rPr>
-        <w:drawing>
-          <wp:inline distT="0" distB="0" distL="0" distR="0" wp14:anchorId="33FD0EEC" wp14:editId="69784797">
-            <wp:extent cx="2509520" cy="2509520"/>
-            <wp:effectExtent l="0" t="0" r="5080" b="5080"/>
-            <wp:docPr id="20" name="Picture 20"/>
-            <wp:cNvGraphicFramePr>
-              <a:graphicFrameLocks xmlns:a="http://schemas.openxmlformats.org/drawingml/2006/main" noChangeAspect="1"/>
-            </wp:cNvGraphicFramePr>
-            <a:graphic xmlns:a="http://schemas.openxmlformats.org/drawingml/2006/main">
-              <a:graphicData uri="http://schemas.openxmlformats.org/drawingml/2006/picture">
-                <pic:pic xmlns:pic="http://schemas.openxmlformats.org/drawingml/2006/picture">
-                  <pic:nvPicPr>
-                    <pic:cNvPr id="0" name="shoot.dwt.jpg"/>
-                    <pic:cNvPicPr/>
-                  </pic:nvPicPr>
-                  <pic:blipFill>
-                    <a:blip r:embed="rId12">
-                      <a:extLst>
-                        <a:ext uri="{28A0092B-C50C-407E-A947-70E740481C1C}">
-                          <a14:useLocalDpi xmlns:a14="http://schemas.microsoft.com/office/drawing/2010/main" val="0"/>
-                        </a:ext>
-                      </a:extLst>
-                    </a:blip>
-                    <a:stretch>
-                      <a:fillRect/>
-                    </a:stretch>
-                  </pic:blipFill>
-                  <pic:spPr>
-                    <a:xfrm>
-                      <a:off x="0" y="0"/>
-                      <a:ext cx="2509520" cy="2509520"/>
-                    </a:xfrm>
-                    <a:prstGeom prst="rect">
-                      <a:avLst/>
-                    </a:prstGeom>
-                  </pic:spPr>
-                </pic:pic>
-              </a:graphicData>
-            </a:graphic>
-          </wp:inline>
-        </w:drawing>
-      </w:r>
     </w:p>
     <w:p>
       <w:pPr>
@@ -2479,112 +3059,17 @@
         <w:spacing w:after="160" w:line="259" w:lineRule="auto"/>
         <w:rPr>
           <w:rFonts w:ascii="Times New Roman" w:eastAsia="Times New Roman" w:hAnsi="Times New Roman" w:cs="Times New Roman"/>
-          <w:b/>
-          <w:sz w:val="24"/>
-          <w:szCs w:val="24"/>
-        </w:rPr>
-      </w:pPr>
-      <w:r>
-        <w:rPr>
-          <w:rFonts w:ascii="Times New Roman" w:eastAsia="Times New Roman" w:hAnsi="Times New Roman" w:cs="Times New Roman"/>
-          <w:b/>
-          <w:noProof/>
-          <w:sz w:val="24"/>
-          <w:szCs w:val="24"/>
-        </w:rPr>
-        <w:drawing>
-          <wp:inline distT="0" distB="0" distL="0" distR="0" wp14:anchorId="1228DE32" wp14:editId="17079C6F">
-            <wp:extent cx="2514600" cy="2514600"/>
-            <wp:effectExtent l="0" t="0" r="0" b="0"/>
-            <wp:docPr id="22" name="Picture 22"/>
-            <wp:cNvGraphicFramePr>
-              <a:graphicFrameLocks xmlns:a="http://schemas.openxmlformats.org/drawingml/2006/main" noChangeAspect="1"/>
-            </wp:cNvGraphicFramePr>
-            <a:graphic xmlns:a="http://schemas.openxmlformats.org/drawingml/2006/main">
-              <a:graphicData uri="http://schemas.openxmlformats.org/drawingml/2006/picture">
-                <pic:pic xmlns:pic="http://schemas.openxmlformats.org/drawingml/2006/picture">
-                  <pic:nvPicPr>
-                    <pic:cNvPr id="0" name="smithora.jpg"/>
-                    <pic:cNvPicPr/>
-                  </pic:nvPicPr>
-                  <pic:blipFill>
-                    <a:blip r:embed="rId13">
-                      <a:extLst>
-                        <a:ext uri="{28A0092B-C50C-407E-A947-70E740481C1C}">
-                          <a14:useLocalDpi xmlns:a14="http://schemas.microsoft.com/office/drawing/2010/main" val="0"/>
-                        </a:ext>
-                      </a:extLst>
-                    </a:blip>
-                    <a:stretch>
-                      <a:fillRect/>
-                    </a:stretch>
-                  </pic:blipFill>
-                  <pic:spPr>
-                    <a:xfrm>
-                      <a:off x="0" y="0"/>
-                      <a:ext cx="2514600" cy="2514600"/>
-                    </a:xfrm>
-                    <a:prstGeom prst="rect">
-                      <a:avLst/>
-                    </a:prstGeom>
-                  </pic:spPr>
-                </pic:pic>
-              </a:graphicData>
-            </a:graphic>
-          </wp:inline>
-        </w:drawing>
-      </w:r>
-      <w:r>
-        <w:rPr>
-          <w:noProof/>
-        </w:rPr>
-        <w:t xml:space="preserve"> </w:t>
-      </w:r>
-      <w:r>
-        <w:rPr>
-          <w:noProof/>
-        </w:rPr>
-        <w:t xml:space="preserve">       </w:t>
-      </w:r>
-      <w:r>
-        <w:rPr>
-          <w:noProof/>
-        </w:rPr>
-        <w:drawing>
-          <wp:inline distT="0" distB="0" distL="0" distR="0" wp14:anchorId="6A466A4A" wp14:editId="021450AA">
-            <wp:extent cx="2593340" cy="1960880"/>
-            <wp:effectExtent l="0" t="0" r="0" b="0"/>
-            <wp:docPr id="8" name="image21.jpg"/>
-            <wp:cNvGraphicFramePr/>
-            <a:graphic xmlns:a="http://schemas.openxmlformats.org/drawingml/2006/main">
-              <a:graphicData uri="http://schemas.openxmlformats.org/drawingml/2006/picture">
-                <pic:pic xmlns:pic="http://schemas.openxmlformats.org/drawingml/2006/picture">
-                  <pic:nvPicPr>
-                    <pic:cNvPr id="0" name="image21.jpg"/>
-                    <pic:cNvPicPr preferRelativeResize="0"/>
-                  </pic:nvPicPr>
-                  <pic:blipFill>
-                    <a:blip r:embed="rId14"/>
-                    <a:srcRect/>
-                    <a:stretch>
-                      <a:fillRect/>
-                    </a:stretch>
-                  </pic:blipFill>
-                  <pic:spPr>
-                    <a:xfrm>
-                      <a:off x="0" y="0"/>
-                      <a:ext cx="2593670" cy="1961129"/>
-                    </a:xfrm>
-                    <a:prstGeom prst="rect">
-                      <a:avLst/>
-                    </a:prstGeom>
-                    <a:ln/>
-                  </pic:spPr>
-                </pic:pic>
-              </a:graphicData>
-            </a:graphic>
-          </wp:inline>
-        </w:drawing>
+          <w:sz w:val="24"/>
+          <w:szCs w:val="24"/>
+        </w:rPr>
+      </w:pPr>
+      <w:r>
+        <w:rPr>
+          <w:rFonts w:ascii="Times New Roman" w:eastAsia="Times New Roman" w:hAnsi="Times New Roman" w:cs="Times New Roman"/>
+          <w:sz w:val="24"/>
+          <w:szCs w:val="24"/>
+        </w:rPr>
+        <w:t>Figure A2: NMDS for grazer assemblages at transplant sites before experiment</w:t>
       </w:r>
     </w:p>
     <w:p>
@@ -2606,7 +3091,6 @@
         <w:spacing w:after="160" w:line="259" w:lineRule="auto"/>
         <w:rPr>
           <w:rFonts w:ascii="Times New Roman" w:eastAsia="Times New Roman" w:hAnsi="Times New Roman" w:cs="Times New Roman"/>
-          <w:b/>
           <w:sz w:val="24"/>
           <w:szCs w:val="24"/>
         </w:rPr>
@@ -2619,398 +3103,41 @@
         <w:spacing w:after="160" w:line="259" w:lineRule="auto"/>
         <w:rPr>
           <w:rFonts w:ascii="Times New Roman" w:eastAsia="Times New Roman" w:hAnsi="Times New Roman" w:cs="Times New Roman"/>
-          <w:b/>
-          <w:sz w:val="24"/>
-          <w:szCs w:val="24"/>
-        </w:rPr>
-      </w:pPr>
-      <w:r>
-        <w:br w:type="page"/>
-      </w:r>
-    </w:p>
-    <w:p>
-      <w:pPr>
-        <w:pStyle w:val="normal0"/>
-        <w:widowControl w:val="0"/>
-        <w:spacing w:after="160" w:line="259" w:lineRule="auto"/>
-        <w:rPr>
-          <w:rFonts w:ascii="Times New Roman" w:eastAsia="Times New Roman" w:hAnsi="Times New Roman" w:cs="Times New Roman"/>
-          <w:b/>
-          <w:sz w:val="24"/>
-          <w:szCs w:val="24"/>
-        </w:rPr>
-      </w:pPr>
-    </w:p>
-    <w:p>
-      <w:pPr>
-        <w:pStyle w:val="normal0"/>
-        <w:widowControl w:val="0"/>
-        <w:spacing w:after="160" w:line="259" w:lineRule="auto"/>
-        <w:rPr>
-          <w:rFonts w:ascii="Times New Roman" w:eastAsia="Times New Roman" w:hAnsi="Times New Roman" w:cs="Times New Roman"/>
-          <w:sz w:val="24"/>
-          <w:szCs w:val="24"/>
-        </w:rPr>
-      </w:pPr>
-      <w:r>
-        <w:rPr>
-          <w:rFonts w:ascii="Times New Roman" w:eastAsia="Times New Roman" w:hAnsi="Times New Roman" w:cs="Times New Roman"/>
-          <w:b/>
-          <w:sz w:val="24"/>
-          <w:szCs w:val="24"/>
-        </w:rPr>
-        <w:t xml:space="preserve">Figure </w:t>
-      </w:r>
-      <w:r>
-        <w:rPr>
-          <w:rFonts w:ascii="Times New Roman" w:eastAsia="Times New Roman" w:hAnsi="Times New Roman" w:cs="Times New Roman"/>
-          <w:b/>
-          <w:sz w:val="24"/>
-          <w:szCs w:val="24"/>
-        </w:rPr>
-        <w:t>3</w:t>
-      </w:r>
-      <w:r>
-        <w:rPr>
-          <w:rFonts w:ascii="Times New Roman" w:eastAsia="Times New Roman" w:hAnsi="Times New Roman" w:cs="Times New Roman"/>
-          <w:sz w:val="24"/>
-          <w:szCs w:val="24"/>
-        </w:rPr>
-        <w:t xml:space="preserve">. </w:t>
-      </w:r>
-      <w:r>
-        <w:rPr>
-          <w:rFonts w:ascii="Times New Roman" w:eastAsia="Times New Roman" w:hAnsi="Times New Roman" w:cs="Times New Roman"/>
-          <w:sz w:val="24"/>
-          <w:szCs w:val="24"/>
-        </w:rPr>
-        <w:t xml:space="preserve">Final </w:t>
-      </w:r>
-      <w:proofErr w:type="spellStart"/>
-      <w:r>
-        <w:rPr>
-          <w:rFonts w:ascii="Times New Roman" w:eastAsia="Times New Roman" w:hAnsi="Times New Roman" w:cs="Times New Roman"/>
-          <w:i/>
-          <w:sz w:val="24"/>
-          <w:szCs w:val="24"/>
-        </w:rPr>
-        <w:t>Smithora</w:t>
-      </w:r>
-      <w:proofErr w:type="spellEnd"/>
-      <w:r>
-        <w:rPr>
-          <w:rFonts w:ascii="Times New Roman" w:eastAsia="Times New Roman" w:hAnsi="Times New Roman" w:cs="Times New Roman"/>
-          <w:sz w:val="24"/>
-          <w:szCs w:val="24"/>
-        </w:rPr>
-        <w:t xml:space="preserve"> abundance (g / g </w:t>
-      </w:r>
-      <w:proofErr w:type="spellStart"/>
-      <w:r>
-        <w:rPr>
-          <w:rFonts w:ascii="Times New Roman" w:eastAsia="Times New Roman" w:hAnsi="Times New Roman" w:cs="Times New Roman"/>
-          <w:i/>
-          <w:sz w:val="24"/>
-          <w:szCs w:val="24"/>
-        </w:rPr>
-        <w:t>Zostera</w:t>
-      </w:r>
-      <w:proofErr w:type="spellEnd"/>
-      <w:r>
-        <w:rPr>
-          <w:rFonts w:ascii="Times New Roman" w:eastAsia="Times New Roman" w:hAnsi="Times New Roman" w:cs="Times New Roman"/>
-          <w:sz w:val="24"/>
-          <w:szCs w:val="24"/>
-        </w:rPr>
-        <w:t xml:space="preserve"> dry </w:t>
-      </w:r>
-      <w:proofErr w:type="spellStart"/>
-      <w:r>
-        <w:rPr>
-          <w:rFonts w:ascii="Times New Roman" w:eastAsia="Times New Roman" w:hAnsi="Times New Roman" w:cs="Times New Roman"/>
-          <w:sz w:val="24"/>
-          <w:szCs w:val="24"/>
-        </w:rPr>
-        <w:t>wt</w:t>
-      </w:r>
-      <w:proofErr w:type="spellEnd"/>
-      <w:r>
-        <w:rPr>
-          <w:rFonts w:ascii="Times New Roman" w:eastAsia="Times New Roman" w:hAnsi="Times New Roman" w:cs="Times New Roman"/>
-          <w:sz w:val="24"/>
-          <w:szCs w:val="24"/>
-        </w:rPr>
-        <w:t xml:space="preserve">) for experimental and control shoots in the reciprocal transplant experiment. </w:t>
-      </w:r>
-      <w:r>
-        <w:rPr>
-          <w:rFonts w:ascii="Times New Roman" w:eastAsia="Times New Roman" w:hAnsi="Times New Roman" w:cs="Times New Roman"/>
-          <w:sz w:val="24"/>
-          <w:szCs w:val="24"/>
-        </w:rPr>
-        <w:t xml:space="preserve"> </w:t>
-      </w:r>
-      <w:r>
-        <w:rPr>
-          <w:rFonts w:ascii="Times New Roman" w:eastAsia="Times New Roman" w:hAnsi="Times New Roman" w:cs="Times New Roman"/>
-          <w:sz w:val="24"/>
-          <w:szCs w:val="24"/>
-        </w:rPr>
-        <w:t>(</w:t>
-      </w:r>
-      <w:r>
-        <w:rPr>
-          <w:rFonts w:ascii="Times New Roman" w:eastAsia="Times New Roman" w:hAnsi="Times New Roman" w:cs="Times New Roman"/>
-          <w:i/>
-          <w:sz w:val="24"/>
-          <w:szCs w:val="24"/>
-        </w:rPr>
-        <w:t>present stats here maybe?</w:t>
-      </w:r>
-      <w:r>
-        <w:rPr>
-          <w:rFonts w:ascii="Times New Roman" w:eastAsia="Times New Roman" w:hAnsi="Times New Roman" w:cs="Times New Roman"/>
-          <w:sz w:val="24"/>
-          <w:szCs w:val="24"/>
-        </w:rPr>
-        <w:t>)</w:t>
-      </w:r>
-    </w:p>
-    <w:p>
-      <w:pPr>
-        <w:pStyle w:val="normal0"/>
-        <w:widowControl w:val="0"/>
-        <w:spacing w:after="160" w:line="259" w:lineRule="auto"/>
-        <w:rPr>
-          <w:rFonts w:ascii="Times New Roman" w:eastAsia="Times New Roman" w:hAnsi="Times New Roman" w:cs="Times New Roman"/>
-          <w:sz w:val="24"/>
-          <w:szCs w:val="24"/>
-        </w:rPr>
-      </w:pPr>
-      <w:r>
-        <w:rPr>
-          <w:rFonts w:ascii="Times New Roman" w:eastAsia="Times New Roman" w:hAnsi="Times New Roman" w:cs="Times New Roman"/>
-          <w:noProof/>
-          <w:sz w:val="24"/>
-          <w:szCs w:val="24"/>
-        </w:rPr>
-        <w:drawing>
-          <wp:inline distT="0" distB="0" distL="0" distR="0" wp14:anchorId="3AC773AB" wp14:editId="63373CCD">
-            <wp:extent cx="5943600" cy="2971800"/>
-            <wp:effectExtent l="0" t="0" r="0" b="0"/>
-            <wp:docPr id="12" name="Picture 12"/>
-            <wp:cNvGraphicFramePr>
-              <a:graphicFrameLocks xmlns:a="http://schemas.openxmlformats.org/drawingml/2006/main" noChangeAspect="1"/>
-            </wp:cNvGraphicFramePr>
-            <a:graphic xmlns:a="http://schemas.openxmlformats.org/drawingml/2006/main">
-              <a:graphicData uri="http://schemas.openxmlformats.org/drawingml/2006/picture">
-                <pic:pic xmlns:pic="http://schemas.openxmlformats.org/drawingml/2006/picture">
-                  <pic:nvPicPr>
-                    <pic:cNvPr id="0" name="experiment.jpg"/>
-                    <pic:cNvPicPr/>
-                  </pic:nvPicPr>
-                  <pic:blipFill>
-                    <a:blip r:embed="rId15">
-                      <a:extLst>
-                        <a:ext uri="{28A0092B-C50C-407E-A947-70E740481C1C}">
-                          <a14:useLocalDpi xmlns:a14="http://schemas.microsoft.com/office/drawing/2010/main" val="0"/>
-                        </a:ext>
-                      </a:extLst>
-                    </a:blip>
-                    <a:stretch>
-                      <a:fillRect/>
-                    </a:stretch>
-                  </pic:blipFill>
-                  <pic:spPr>
-                    <a:xfrm>
-                      <a:off x="0" y="0"/>
-                      <a:ext cx="5943600" cy="2971800"/>
-                    </a:xfrm>
-                    <a:prstGeom prst="rect">
-                      <a:avLst/>
-                    </a:prstGeom>
-                  </pic:spPr>
-                </pic:pic>
-              </a:graphicData>
-            </a:graphic>
-          </wp:inline>
-        </w:drawing>
-      </w:r>
-    </w:p>
-    <w:p>
-      <w:pPr>
-        <w:pStyle w:val="normal0"/>
-        <w:widowControl w:val="0"/>
-        <w:spacing w:after="160" w:line="259" w:lineRule="auto"/>
-        <w:rPr>
-          <w:rFonts w:ascii="Times New Roman" w:eastAsia="Times New Roman" w:hAnsi="Times New Roman" w:cs="Times New Roman"/>
-          <w:sz w:val="24"/>
-          <w:szCs w:val="24"/>
-        </w:rPr>
-      </w:pPr>
-    </w:p>
-    <w:p>
-      <w:pPr>
-        <w:pStyle w:val="normal0"/>
-        <w:widowControl w:val="0"/>
-        <w:spacing w:after="160" w:line="259" w:lineRule="auto"/>
-        <w:rPr>
-          <w:rFonts w:ascii="Times New Roman" w:eastAsia="Times New Roman" w:hAnsi="Times New Roman" w:cs="Times New Roman"/>
-          <w:sz w:val="24"/>
-          <w:szCs w:val="24"/>
-        </w:rPr>
-      </w:pPr>
-    </w:p>
-    <w:p>
-      <w:pPr>
-        <w:pStyle w:val="normal0"/>
-        <w:widowControl w:val="0"/>
-        <w:spacing w:after="160" w:line="259" w:lineRule="auto"/>
-        <w:rPr>
-          <w:rFonts w:ascii="Times New Roman" w:eastAsia="Times New Roman" w:hAnsi="Times New Roman" w:cs="Times New Roman"/>
-          <w:sz w:val="24"/>
-          <w:szCs w:val="24"/>
-        </w:rPr>
-      </w:pPr>
-    </w:p>
-    <w:p>
-      <w:pPr>
-        <w:pStyle w:val="normal0"/>
-        <w:widowControl w:val="0"/>
-        <w:spacing w:after="160" w:line="259" w:lineRule="auto"/>
-        <w:rPr>
-          <w:rFonts w:ascii="Times New Roman" w:eastAsia="Times New Roman" w:hAnsi="Times New Roman" w:cs="Times New Roman"/>
-          <w:sz w:val="24"/>
-          <w:szCs w:val="24"/>
-        </w:rPr>
-      </w:pPr>
-    </w:p>
-    <w:p>
-      <w:pPr>
-        <w:pStyle w:val="normal0"/>
-        <w:widowControl w:val="0"/>
-        <w:spacing w:after="160" w:line="259" w:lineRule="auto"/>
-        <w:rPr>
-          <w:rFonts w:ascii="Times New Roman" w:eastAsia="Times New Roman" w:hAnsi="Times New Roman" w:cs="Times New Roman"/>
-          <w:sz w:val="24"/>
-          <w:szCs w:val="24"/>
-        </w:rPr>
-      </w:pPr>
-      <w:r>
-        <w:br w:type="page"/>
-      </w:r>
-    </w:p>
-    <w:p>
-      <w:pPr>
-        <w:pStyle w:val="normal0"/>
-        <w:widowControl w:val="0"/>
-        <w:spacing w:after="160" w:line="259" w:lineRule="auto"/>
-        <w:rPr>
-          <w:rFonts w:ascii="Times New Roman" w:eastAsia="Times New Roman" w:hAnsi="Times New Roman" w:cs="Times New Roman"/>
-          <w:b/>
-          <w:sz w:val="24"/>
-          <w:szCs w:val="24"/>
-        </w:rPr>
-      </w:pPr>
-      <w:r>
-        <w:rPr>
-          <w:rFonts w:ascii="Times New Roman" w:eastAsia="Times New Roman" w:hAnsi="Times New Roman" w:cs="Times New Roman"/>
-          <w:b/>
-          <w:sz w:val="24"/>
-          <w:szCs w:val="24"/>
-        </w:rPr>
-        <w:lastRenderedPageBreak/>
-        <w:t>APPENDIX:</w:t>
-      </w:r>
-    </w:p>
-    <w:p>
-      <w:pPr>
-        <w:pStyle w:val="normal0"/>
-        <w:widowControl w:val="0"/>
-        <w:spacing w:after="160" w:line="259" w:lineRule="auto"/>
-        <w:rPr>
-          <w:rFonts w:ascii="Times New Roman" w:eastAsia="Times New Roman" w:hAnsi="Times New Roman" w:cs="Times New Roman"/>
-          <w:sz w:val="24"/>
-          <w:szCs w:val="24"/>
-        </w:rPr>
-      </w:pPr>
-    </w:p>
-    <w:p>
-      <w:pPr>
-        <w:pStyle w:val="normal0"/>
-        <w:widowControl w:val="0"/>
-        <w:spacing w:after="160" w:line="259" w:lineRule="auto"/>
-        <w:rPr>
-          <w:rFonts w:ascii="Times New Roman" w:eastAsia="Times New Roman" w:hAnsi="Times New Roman" w:cs="Times New Roman"/>
-          <w:sz w:val="24"/>
-          <w:szCs w:val="24"/>
-        </w:rPr>
-      </w:pPr>
-      <w:r>
-        <w:rPr>
-          <w:rFonts w:ascii="Times New Roman" w:eastAsia="Times New Roman" w:hAnsi="Times New Roman" w:cs="Times New Roman"/>
-          <w:sz w:val="24"/>
-          <w:szCs w:val="24"/>
-        </w:rPr>
-        <w:t xml:space="preserve">Figure A1: </w:t>
-      </w:r>
-      <w:proofErr w:type="spellStart"/>
-      <w:r>
-        <w:rPr>
-          <w:rFonts w:ascii="Times New Roman" w:eastAsia="Times New Roman" w:hAnsi="Times New Roman" w:cs="Times New Roman"/>
-          <w:sz w:val="24"/>
-          <w:szCs w:val="24"/>
-        </w:rPr>
-        <w:t>Zostera</w:t>
-      </w:r>
-      <w:proofErr w:type="spellEnd"/>
-      <w:r>
-        <w:rPr>
-          <w:rFonts w:ascii="Times New Roman" w:eastAsia="Times New Roman" w:hAnsi="Times New Roman" w:cs="Times New Roman"/>
-          <w:sz w:val="24"/>
-          <w:szCs w:val="24"/>
-        </w:rPr>
-        <w:t xml:space="preserve"> shoot density at transplant sites (if we take it out of figure 2)</w:t>
-      </w:r>
-    </w:p>
-    <w:p>
-      <w:pPr>
-        <w:pStyle w:val="normal0"/>
-        <w:widowControl w:val="0"/>
-        <w:spacing w:after="160" w:line="259" w:lineRule="auto"/>
-        <w:rPr>
-          <w:rFonts w:ascii="Times New Roman" w:eastAsia="Times New Roman" w:hAnsi="Times New Roman" w:cs="Times New Roman"/>
-          <w:sz w:val="24"/>
-          <w:szCs w:val="24"/>
-        </w:rPr>
-      </w:pPr>
-      <w:r>
-        <w:rPr>
-          <w:rFonts w:ascii="Times New Roman" w:eastAsia="Times New Roman" w:hAnsi="Times New Roman" w:cs="Times New Roman"/>
-          <w:sz w:val="24"/>
-          <w:szCs w:val="24"/>
-        </w:rPr>
-        <w:t>Figure A2: NMDS for grazer assemblages at transplant sites before experiment</w:t>
-      </w:r>
-    </w:p>
-    <w:p>
-      <w:pPr>
-        <w:pStyle w:val="normal0"/>
-        <w:widowControl w:val="0"/>
-        <w:spacing w:after="160" w:line="259" w:lineRule="auto"/>
-        <w:rPr>
-          <w:rFonts w:ascii="Times New Roman" w:eastAsia="Times New Roman" w:hAnsi="Times New Roman" w:cs="Times New Roman"/>
-          <w:sz w:val="24"/>
-          <w:szCs w:val="24"/>
-        </w:rPr>
-      </w:pPr>
-      <w:r>
-        <w:rPr>
-          <w:rFonts w:ascii="Times New Roman" w:eastAsia="Times New Roman" w:hAnsi="Times New Roman" w:cs="Times New Roman"/>
-          <w:sz w:val="24"/>
-          <w:szCs w:val="24"/>
-        </w:rPr>
-        <w:t>Figure A3: bacterial results after experiment</w:t>
+          <w:sz w:val="24"/>
+          <w:szCs w:val="24"/>
+        </w:rPr>
+      </w:pPr>
+      <w:r>
+        <w:rPr>
+          <w:rFonts w:ascii="Times New Roman" w:eastAsia="Times New Roman" w:hAnsi="Times New Roman" w:cs="Times New Roman"/>
+          <w:sz w:val="24"/>
+          <w:szCs w:val="24"/>
+        </w:rPr>
+        <w:t xml:space="preserve">Figure A3: </w:t>
+      </w:r>
+      <w:r>
+        <w:rPr>
+          <w:rFonts w:ascii="Times New Roman" w:eastAsia="Times New Roman" w:hAnsi="Times New Roman" w:cs="Times New Roman"/>
+          <w:sz w:val="24"/>
+          <w:szCs w:val="24"/>
+        </w:rPr>
+        <w:t>B</w:t>
+      </w:r>
+      <w:r>
+        <w:rPr>
+          <w:rFonts w:ascii="Times New Roman" w:eastAsia="Times New Roman" w:hAnsi="Times New Roman" w:cs="Times New Roman"/>
+          <w:sz w:val="24"/>
+          <w:szCs w:val="24"/>
+        </w:rPr>
+        <w:t>acterial results after experiment</w:t>
+      </w:r>
+      <w:r>
+        <w:rPr>
+          <w:rFonts w:ascii="Times New Roman" w:eastAsia="Times New Roman" w:hAnsi="Times New Roman" w:cs="Times New Roman"/>
+          <w:sz w:val="24"/>
+          <w:szCs w:val="24"/>
+        </w:rPr>
+        <w:t>, waiting for Marcus.</w:t>
       </w:r>
     </w:p>
     <w:p>
@@ -3126,63 +3253,7 @@
       </w:r>
     </w:p>
   </w:comment>
-  <w:comment w:id="2" w:author="Mary O'Connor" w:date="2017-07-06T06:33:00Z" w:initials="MO">
-    <w:p>
-      <w:pPr>
-        <w:pStyle w:val="CommentText"/>
-      </w:pPr>
-      <w:r>
-        <w:rPr>
-          <w:rStyle w:val="CommentReference"/>
-        </w:rPr>
-        <w:annotationRef/>
-      </w:r>
-      <w:r>
-        <w:t xml:space="preserve">Add this with </w:t>
-      </w:r>
-      <w:proofErr w:type="spellStart"/>
-      <w:r>
-        <w:t>Ang’s</w:t>
-      </w:r>
-      <w:proofErr w:type="spellEnd"/>
-      <w:r>
-        <w:t xml:space="preserve"> final data</w:t>
-      </w:r>
-    </w:p>
-  </w:comment>
-  <w:comment w:id="4" w:author="Mary O'Connor" w:date="2017-07-06T06:38:00Z" w:initials="MO">
-    <w:p>
-      <w:pPr>
-        <w:pStyle w:val="CommentText"/>
-      </w:pPr>
-      <w:r>
-        <w:rPr>
-          <w:rStyle w:val="CommentReference"/>
-        </w:rPr>
-        <w:annotationRef/>
-      </w:r>
-      <w:r>
-        <w:t xml:space="preserve">Could put the shoot density figure in appendix, and just say it was same as dry </w:t>
-      </w:r>
-      <w:proofErr w:type="spellStart"/>
-      <w:r>
-        <w:t>wt</w:t>
-      </w:r>
-      <w:proofErr w:type="spellEnd"/>
-      <w:r>
-        <w:t xml:space="preserve">, and instead include a panel with ‘before’ bacterial abundance (or </w:t>
-      </w:r>
-      <w:proofErr w:type="spellStart"/>
-      <w:r>
-        <w:t>nmds</w:t>
-      </w:r>
-      <w:proofErr w:type="spellEnd"/>
-      <w:r>
-        <w:t xml:space="preserve"> showing no difference in bacterial assemblages before).</w:t>
-      </w:r>
-    </w:p>
-  </w:comment>
-  <w:comment w:id="5" w:author="Mary O'Connor" w:date="2017-07-06T06:38:00Z" w:initials="MO">
+  <w:comment w:id="3" w:author="Mary O'Connor" w:date="2017-07-06T06:38:00Z" w:initials="MO">
     <w:p>
       <w:pPr>
         <w:pStyle w:val="CommentText"/>

</xml_diff>

<commit_message>
did stats for figures 1-3
</commit_message>
<xml_diff>
--- a/manuscript/GriffithsetalFIGURESANDTABLES.docx
+++ b/manuscript/GriffithsetalFIGURESANDTABLES.docx
@@ -363,7 +363,7 @@
               </wp:anchor>
             </w:drawing>
           </mc:Choice>
-          <mc:Fallback xmlns:sl="http://schemas.openxmlformats.org/schemaLibrary/2006/main" xmlns:a="http://schemas.openxmlformats.org/drawingml/2006/main" xmlns:pic="http://schemas.openxmlformats.org/drawingml/2006/picture" xmlns:c="http://schemas.openxmlformats.org/drawingml/2006/chart" xmlns:lc="http://schemas.openxmlformats.org/drawingml/2006/lockedCanvas" xmlns:dgm="http://schemas.openxmlformats.org/drawingml/2006/diagram">
+          <mc:Fallback xmlns:dgm="http://schemas.openxmlformats.org/drawingml/2006/diagram" xmlns:lc="http://schemas.openxmlformats.org/drawingml/2006/lockedCanvas" xmlns:c="http://schemas.openxmlformats.org/drawingml/2006/chart" xmlns:pic="http://schemas.openxmlformats.org/drawingml/2006/picture" xmlns:a="http://schemas.openxmlformats.org/drawingml/2006/main" xmlns:sl="http://schemas.openxmlformats.org/schemaLibrary/2006/main">
             <w:drawing>
               <wp:anchor allowOverlap="1" behindDoc="0" distB="0" distT="0" distL="114300" distR="114300" hidden="0" layoutInCell="1" locked="0" relativeHeight="0" simplePos="0">
                 <wp:simplePos x="0" y="0"/>
@@ -2012,10 +2012,10 @@
           <w:szCs w:val="24"/>
         </w:rPr>
         <w:drawing>
-          <wp:inline distT="0" distB="0" distL="0" distR="0" wp14:anchorId="78EB8588" wp14:editId="0914EE85">
-            <wp:extent cx="2628900" cy="2628900"/>
-            <wp:effectExtent l="0" t="0" r="12700" b="12700"/>
-            <wp:docPr id="7" name="Picture 7"/>
+          <wp:inline distT="0" distB="0" distL="0" distR="0" wp14:anchorId="2862EE4B" wp14:editId="65464D8E">
+            <wp:extent cx="2255520" cy="2255520"/>
+            <wp:effectExtent l="0" t="0" r="5080" b="5080"/>
+            <wp:docPr id="20" name="Picture 20"/>
             <wp:cNvGraphicFramePr>
               <a:graphicFrameLocks xmlns:a="http://schemas.openxmlformats.org/drawingml/2006/main" noChangeAspect="1"/>
             </wp:cNvGraphicFramePr>
@@ -2041,7 +2041,7 @@
                   <pic:spPr>
                     <a:xfrm>
                       <a:off x="0" y="0"/>
-                      <a:ext cx="2628900" cy="2628900"/>
+                      <a:ext cx="2255520" cy="2255520"/>
                     </a:xfrm>
                     <a:prstGeom prst="rect">
                       <a:avLst/>
@@ -2053,21 +2053,21 @@
           </wp:inline>
         </w:drawing>
       </w:r>
-    </w:p>
-    <w:p>
-      <w:pPr>
-        <w:rPr>
-          <w:rFonts w:ascii="Times New Roman" w:eastAsia="Times New Roman" w:hAnsi="Times New Roman" w:cs="Times New Roman"/>
-          <w:b/>
-          <w:sz w:val="24"/>
-          <w:szCs w:val="24"/>
-        </w:rPr>
-      </w:pPr>
       <w:bookmarkStart w:id="2" w:name="_GoBack"/>
       <w:bookmarkEnd w:id="2"/>
     </w:p>
     <w:p>
       <w:pPr>
+        <w:rPr>
+          <w:rFonts w:ascii="Times New Roman" w:eastAsia="Times New Roman" w:hAnsi="Times New Roman" w:cs="Times New Roman"/>
+          <w:b/>
+          <w:sz w:val="24"/>
+          <w:szCs w:val="24"/>
+        </w:rPr>
+      </w:pPr>
+    </w:p>
+    <w:p>
+      <w:pPr>
         <w:pStyle w:val="normal0"/>
         <w:widowControl w:val="0"/>
         <w:spacing w:after="160" w:line="259" w:lineRule="auto"/>
@@ -2084,6 +2084,7 @@
           <w:sz w:val="24"/>
           <w:szCs w:val="24"/>
         </w:rPr>
+        <w:lastRenderedPageBreak/>
         <w:t xml:space="preserve">Figure </w:t>
       </w:r>
       <w:r>
@@ -2353,15 +2354,35 @@
       <w:r>
         <w:rPr>
           <w:rFonts w:ascii="Times New Roman" w:eastAsia="Times New Roman" w:hAnsi="Times New Roman" w:cs="Times New Roman"/>
+          <w:sz w:val="24"/>
+          <w:szCs w:val="24"/>
+        </w:rPr>
+        <w:t xml:space="preserve">      </w:t>
+      </w:r>
+    </w:p>
+    <w:p>
+      <w:pPr>
+        <w:pStyle w:val="normal0"/>
+        <w:widowControl w:val="0"/>
+        <w:spacing w:after="160" w:line="259" w:lineRule="auto"/>
+        <w:rPr>
+          <w:rFonts w:ascii="Times New Roman" w:eastAsia="Times New Roman" w:hAnsi="Times New Roman" w:cs="Times New Roman"/>
+          <w:sz w:val="24"/>
+          <w:szCs w:val="24"/>
+        </w:rPr>
+      </w:pPr>
+      <w:r>
+        <w:rPr>
+          <w:rFonts w:ascii="Times New Roman" w:eastAsia="Times New Roman" w:hAnsi="Times New Roman" w:cs="Times New Roman"/>
           <w:noProof/>
           <w:sz w:val="24"/>
           <w:szCs w:val="24"/>
         </w:rPr>
         <w:drawing>
-          <wp:inline distT="0" distB="0" distL="0" distR="0" wp14:anchorId="228D0FB0" wp14:editId="182203FB">
-            <wp:extent cx="2611120" cy="2611120"/>
-            <wp:effectExtent l="0" t="0" r="5080" b="5080"/>
-            <wp:docPr id="3" name="Picture 3"/>
+          <wp:inline distT="0" distB="0" distL="0" distR="0" wp14:anchorId="14FFB26C" wp14:editId="71EBB6A6">
+            <wp:extent cx="2227580" cy="2227580"/>
+            <wp:effectExtent l="0" t="0" r="7620" b="7620"/>
+            <wp:docPr id="15" name="Picture 15"/>
             <wp:cNvGraphicFramePr>
               <a:graphicFrameLocks xmlns:a="http://schemas.openxmlformats.org/drawingml/2006/main" noChangeAspect="1"/>
             </wp:cNvGraphicFramePr>
@@ -2387,7 +2408,7 @@
                   <pic:spPr>
                     <a:xfrm>
                       <a:off x="0" y="0"/>
-                      <a:ext cx="2611120" cy="2611120"/>
+                      <a:ext cx="2227580" cy="2227580"/>
                     </a:xfrm>
                     <a:prstGeom prst="rect">
                       <a:avLst/>
@@ -2405,7 +2426,7 @@
           <w:sz w:val="24"/>
           <w:szCs w:val="24"/>
         </w:rPr>
-        <w:t xml:space="preserve">      </w:t>
+        <w:t xml:space="preserve"> </w:t>
       </w:r>
       <w:r>
         <w:rPr>
@@ -2415,10 +2436,10 @@
           <w:szCs w:val="24"/>
         </w:rPr>
         <w:drawing>
-          <wp:inline distT="0" distB="0" distL="0" distR="0" wp14:anchorId="0786E544" wp14:editId="45C062C7">
-            <wp:extent cx="2641600" cy="2641600"/>
+          <wp:inline distT="0" distB="0" distL="0" distR="0" wp14:anchorId="0D5079F3" wp14:editId="548FA240">
+            <wp:extent cx="2296160" cy="2296160"/>
             <wp:effectExtent l="0" t="0" r="0" b="0"/>
-            <wp:docPr id="4" name="Picture 4"/>
+            <wp:docPr id="17" name="Picture 17"/>
             <wp:cNvGraphicFramePr>
               <a:graphicFrameLocks xmlns:a="http://schemas.openxmlformats.org/drawingml/2006/main" noChangeAspect="1"/>
             </wp:cNvGraphicFramePr>
@@ -2444,7 +2465,7 @@
                   <pic:spPr>
                     <a:xfrm>
                       <a:off x="0" y="0"/>
-                      <a:ext cx="2641600" cy="2641600"/>
+                      <a:ext cx="2296160" cy="2296160"/>
                     </a:xfrm>
                     <a:prstGeom prst="rect">
                       <a:avLst/>
@@ -2476,10 +2497,10 @@
           <w:szCs w:val="24"/>
         </w:rPr>
         <w:drawing>
-          <wp:inline distT="0" distB="0" distL="0" distR="0" wp14:anchorId="30C26A0D" wp14:editId="556F0862">
-            <wp:extent cx="2600960" cy="2600960"/>
-            <wp:effectExtent l="0" t="0" r="0" b="0"/>
-            <wp:docPr id="6" name="Picture 6"/>
+          <wp:inline distT="0" distB="0" distL="0" distR="0" wp14:anchorId="2F68912C" wp14:editId="6D2007C0">
+            <wp:extent cx="2171700" cy="2171700"/>
+            <wp:effectExtent l="0" t="0" r="12700" b="12700"/>
+            <wp:docPr id="18" name="Picture 18"/>
             <wp:cNvGraphicFramePr>
               <a:graphicFrameLocks xmlns:a="http://schemas.openxmlformats.org/drawingml/2006/main" noChangeAspect="1"/>
             </wp:cNvGraphicFramePr>
@@ -2505,7 +2526,7 @@
                   <pic:spPr>
                     <a:xfrm>
                       <a:off x="0" y="0"/>
-                      <a:ext cx="2600960" cy="2600960"/>
+                      <a:ext cx="2171700" cy="2171700"/>
                     </a:xfrm>
                     <a:prstGeom prst="rect">
                       <a:avLst/>
@@ -2523,7 +2544,7 @@
           <w:sz w:val="24"/>
           <w:szCs w:val="24"/>
         </w:rPr>
-        <w:t xml:space="preserve"> C is a placeholder, and D is waiting for </w:t>
+        <w:t xml:space="preserve">C is a placeholder, and D is waiting for </w:t>
       </w:r>
       <w:proofErr w:type="spellStart"/>
       <w:proofErr w:type="gramStart"/>
@@ -2736,32 +2757,15 @@
           <w:sz w:val="24"/>
           <w:szCs w:val="24"/>
         </w:rPr>
-        <w:t xml:space="preserve"> </w:t>
-      </w:r>
-      <w:r>
-        <w:rPr>
-          <w:rFonts w:ascii="Times New Roman" w:eastAsia="Times New Roman" w:hAnsi="Times New Roman" w:cs="Times New Roman"/>
-          <w:sz w:val="24"/>
-          <w:szCs w:val="24"/>
-        </w:rPr>
-        <w:t>(</w:t>
-      </w:r>
-      <w:r>
-        <w:rPr>
-          <w:rFonts w:ascii="Times New Roman" w:eastAsia="Times New Roman" w:hAnsi="Times New Roman" w:cs="Times New Roman"/>
-          <w:i/>
-          <w:sz w:val="24"/>
-          <w:szCs w:val="24"/>
-        </w:rPr>
-        <w:t>present stats here maybe?</w:t>
-      </w:r>
-      <w:r>
-        <w:rPr>
-          <w:rFonts w:ascii="Times New Roman" w:eastAsia="Times New Roman" w:hAnsi="Times New Roman" w:cs="Times New Roman"/>
-          <w:sz w:val="24"/>
-          <w:szCs w:val="24"/>
-        </w:rPr>
-        <w:t>)</w:t>
+        <w:t>Box indicates mean and 1 standard deviation</w:t>
+      </w:r>
+      <w:r>
+        <w:rPr>
+          <w:rFonts w:ascii="Times New Roman" w:eastAsia="Times New Roman" w:hAnsi="Times New Roman" w:cs="Times New Roman"/>
+          <w:sz w:val="24"/>
+          <w:szCs w:val="24"/>
+        </w:rPr>
+        <w:t xml:space="preserve">. </w:t>
       </w:r>
     </w:p>
     <w:p>
@@ -2775,6 +2779,18 @@
           <w:szCs w:val="24"/>
         </w:rPr>
       </w:pPr>
+    </w:p>
+    <w:p>
+      <w:pPr>
+        <w:pStyle w:val="normal0"/>
+        <w:widowControl w:val="0"/>
+        <w:spacing w:after="160" w:line="259" w:lineRule="auto"/>
+        <w:rPr>
+          <w:rFonts w:ascii="Times New Roman" w:eastAsia="Times New Roman" w:hAnsi="Times New Roman" w:cs="Times New Roman"/>
+          <w:sz w:val="24"/>
+          <w:szCs w:val="24"/>
+        </w:rPr>
+      </w:pPr>
       <w:r>
         <w:rPr>
           <w:rFonts w:ascii="Times New Roman" w:eastAsia="Times New Roman" w:hAnsi="Times New Roman" w:cs="Times New Roman"/>
@@ -2783,10 +2799,10 @@
           <w:szCs w:val="24"/>
         </w:rPr>
         <w:drawing>
-          <wp:inline distT="0" distB="0" distL="0" distR="0" wp14:anchorId="3AC773AB" wp14:editId="63373CCD">
+          <wp:inline distT="0" distB="0" distL="0" distR="0" wp14:anchorId="3363BFF6" wp14:editId="592411A3">
             <wp:extent cx="5943600" cy="2971800"/>
             <wp:effectExtent l="0" t="0" r="0" b="0"/>
-            <wp:docPr id="12" name="Picture 12"/>
+            <wp:docPr id="10" name="Picture 10"/>
             <wp:cNvGraphicFramePr>
               <a:graphicFrameLocks xmlns:a="http://schemas.openxmlformats.org/drawingml/2006/main" noChangeAspect="1"/>
             </wp:cNvGraphicFramePr>
@@ -2824,18 +2840,6 @@
           </wp:inline>
         </w:drawing>
       </w:r>
-    </w:p>
-    <w:p>
-      <w:pPr>
-        <w:pStyle w:val="normal0"/>
-        <w:widowControl w:val="0"/>
-        <w:spacing w:after="160" w:line="259" w:lineRule="auto"/>
-        <w:rPr>
-          <w:rFonts w:ascii="Times New Roman" w:eastAsia="Times New Roman" w:hAnsi="Times New Roman" w:cs="Times New Roman"/>
-          <w:sz w:val="24"/>
-          <w:szCs w:val="24"/>
-        </w:rPr>
-      </w:pPr>
     </w:p>
     <w:p>
       <w:pPr>
@@ -3317,7 +3321,7 @@
       <w:rPr>
         <w:noProof/>
       </w:rPr>
-      <w:t>5</w:t>
+      <w:t>2</w:t>
     </w:r>
     <w:r>
       <w:fldChar w:fldCharType="end"/>

</xml_diff>